<commit_message>
Was fixed issues with db
</commit_message>
<xml_diff>
--- a/_Documentacion/Sistema desarrollado como Prueba Técnica.docx
+++ b/_Documentacion/Sistema desarrollado como Prueba Técnica.docx
@@ -177,7 +177,7 @@
           <w:noProof/>
         </w:rPr>
         <w:drawing>
-          <wp:anchor distT="0" distB="0" distL="114300" distR="114300" simplePos="0" relativeHeight="251657216" behindDoc="0" locked="0" layoutInCell="1" allowOverlap="1" wp14:anchorId="2F409AF3" wp14:editId="62384B31">
+          <wp:anchor distT="0" distB="0" distL="114300" distR="114300" simplePos="0" relativeHeight="251652096" behindDoc="0" locked="0" layoutInCell="1" allowOverlap="1" wp14:anchorId="2F409AF3" wp14:editId="62384B31">
             <wp:simplePos x="0" y="0"/>
             <wp:positionH relativeFrom="column">
               <wp:posOffset>4818932</wp:posOffset>
@@ -320,7 +320,23 @@
           <w:i/>
           <w:iCs/>
         </w:rPr>
-        <w:t xml:space="preserve">Dentro de la carpeta se encuentran dos archivos : </w:t>
+        <w:t xml:space="preserve">Dentro de la carpeta se encuentran dos </w:t>
+      </w:r>
+      <w:proofErr w:type="gramStart"/>
+      <w:r>
+        <w:rPr>
+          <w:i/>
+          <w:iCs/>
+        </w:rPr>
+        <w:t>archivos :</w:t>
+      </w:r>
+      <w:proofErr w:type="gramEnd"/>
+      <w:r>
+        <w:rPr>
+          <w:i/>
+          <w:iCs/>
+        </w:rPr>
+        <w:t xml:space="preserve"> </w:t>
       </w:r>
     </w:p>
     <w:p>
@@ -346,7 +362,7 @@
             <v:path arrowok="t" fillok="f" o:connecttype="none"/>
             <o:lock v:ext="edit" shapetype="t"/>
           </v:shapetype>
-          <v:shape id="_x0000_s1027" type="#_x0000_t32" style="position:absolute;left:0;text-align:left;margin-left:415.15pt;margin-top:8.15pt;width:108.95pt;height:9.35pt;flip:x;z-index:251660288" o:connectortype="straight" strokecolor="red" strokeweight="3pt">
+          <v:shape id="_x0000_s1027" type="#_x0000_t32" style="position:absolute;left:0;text-align:left;margin-left:415.15pt;margin-top:8.15pt;width:108.95pt;height:9.35pt;flip:x;z-index:251657216" o:connectortype="straight" strokecolor="red" strokeweight="3pt">
             <v:stroke endarrow="block"/>
             <v:shadow type="perspective" color="#823b0b [1605]" opacity=".5" offset="1pt" offset2="-1pt"/>
           </v:shape>
@@ -508,7 +524,7 @@
           <w:noProof/>
         </w:rPr>
         <w:drawing>
-          <wp:anchor distT="0" distB="0" distL="114300" distR="114300" simplePos="0" relativeHeight="251661312" behindDoc="0" locked="0" layoutInCell="1" allowOverlap="1" wp14:anchorId="6F46C014" wp14:editId="63857618">
+          <wp:anchor distT="0" distB="0" distL="114300" distR="114300" simplePos="0" relativeHeight="251653120" behindDoc="0" locked="0" layoutInCell="1" allowOverlap="1" wp14:anchorId="6F46C014" wp14:editId="63857618">
             <wp:simplePos x="0" y="0"/>
             <wp:positionH relativeFrom="column">
               <wp:posOffset>4641215</wp:posOffset>
@@ -612,7 +628,7 @@
           <w:noProof/>
         </w:rPr>
         <w:pict w14:anchorId="79556796">
-          <v:rect id="_x0000_s1029" style="position:absolute;margin-left:43.95pt;margin-top:6.1pt;width:254.2pt;height:120.85pt;z-index:251664384" fillcolor="black [3200]" strokecolor="#f2f2f2 [3041]" strokeweight="3pt">
+          <v:rect id="_x0000_s1029" style="position:absolute;margin-left:43.95pt;margin-top:6.1pt;width:254.2pt;height:120.85pt;z-index:251659264" fillcolor="black [3200]" strokecolor="#f2f2f2 [3041]" strokeweight="3pt">
             <v:shadow on="t" type="perspective" color="#7f7f7f [1601]" opacity=".5" offset="1pt" offset2="-1pt"/>
             <v:textbox>
               <w:txbxContent>
@@ -736,6 +752,7 @@
                     <w:t xml:space="preserve"> </w:t>
                   </w:r>
                   <w:proofErr w:type="spellStart"/>
+                  <w:proofErr w:type="gramStart"/>
                   <w:r>
                     <w:rPr>
                       <w:color w:val="92D050"/>
@@ -744,6 +761,138 @@
                       <w:lang w:val="es-ES"/>
                     </w:rPr>
                     <w:t>test.local</w:t>
+                  </w:r>
+                  <w:proofErr w:type="spellEnd"/>
+                  <w:proofErr w:type="gramEnd"/>
+                </w:p>
+                <w:p>
+                  <w:pPr>
+                    <w:pStyle w:val="Sinespaciado"/>
+                    <w:rPr>
+                      <w:color w:val="92D050"/>
+                      <w:sz w:val="16"/>
+                      <w:szCs w:val="16"/>
+                      <w:lang w:val="es-ES"/>
+                    </w:rPr>
+                  </w:pPr>
+                  <w:r>
+                    <w:rPr>
+                      <w:color w:val="92D050"/>
+                      <w:sz w:val="16"/>
+                      <w:szCs w:val="16"/>
+                      <w:lang w:val="es-ES"/>
+                    </w:rPr>
+                    <w:t xml:space="preserve">    &lt;</w:t>
+                  </w:r>
+                  <w:proofErr w:type="spellStart"/>
+                  <w:r>
+                    <w:rPr>
+                      <w:color w:val="92D050"/>
+                      <w:sz w:val="16"/>
+                      <w:szCs w:val="16"/>
+                      <w:lang w:val="es-ES"/>
+                    </w:rPr>
+                    <w:t>Directory</w:t>
+                  </w:r>
+                  <w:proofErr w:type="spellEnd"/>
+                  <w:r>
+                    <w:rPr>
+                      <w:color w:val="92D050"/>
+                      <w:sz w:val="16"/>
+                      <w:szCs w:val="16"/>
+                      <w:lang w:val="es-ES"/>
+                    </w:rPr>
+                    <w:t xml:space="preserve"> "D:/www/PruebaTecnologicaWeb"&gt;</w:t>
+                  </w:r>
+                </w:p>
+                <w:p>
+                  <w:pPr>
+                    <w:pStyle w:val="Sinespaciado"/>
+                    <w:rPr>
+                      <w:color w:val="92D050"/>
+                      <w:sz w:val="16"/>
+                      <w:szCs w:val="16"/>
+                      <w:lang w:val="es-ES"/>
+                    </w:rPr>
+                  </w:pPr>
+                  <w:r>
+                    <w:rPr>
+                      <w:color w:val="92D050"/>
+                      <w:sz w:val="16"/>
+                      <w:szCs w:val="16"/>
+                      <w:lang w:val="es-ES"/>
+                    </w:rPr>
+                    <w:t xml:space="preserve">        </w:t>
+                  </w:r>
+                  <w:proofErr w:type="spellStart"/>
+                  <w:r>
+                    <w:rPr>
+                      <w:color w:val="92D050"/>
+                      <w:sz w:val="16"/>
+                      <w:szCs w:val="16"/>
+                      <w:lang w:val="es-ES"/>
+                    </w:rPr>
+                    <w:t>Options</w:t>
+                  </w:r>
+                  <w:proofErr w:type="spellEnd"/>
+                  <w:r>
+                    <w:rPr>
+                      <w:color w:val="92D050"/>
+                      <w:sz w:val="16"/>
+                      <w:szCs w:val="16"/>
+                      <w:lang w:val="es-ES"/>
+                    </w:rPr>
+                    <w:t xml:space="preserve"> Indexes </w:t>
+                  </w:r>
+                  <w:proofErr w:type="spellStart"/>
+                  <w:r>
+                    <w:rPr>
+                      <w:color w:val="92D050"/>
+                      <w:sz w:val="16"/>
+                      <w:szCs w:val="16"/>
+                      <w:lang w:val="es-ES"/>
+                    </w:rPr>
+                    <w:t>FollowSymLinks</w:t>
+                  </w:r>
+                  <w:proofErr w:type="spellEnd"/>
+                  <w:r>
+                    <w:rPr>
+                      <w:color w:val="92D050"/>
+                      <w:sz w:val="16"/>
+                      <w:szCs w:val="16"/>
+                      <w:lang w:val="es-ES"/>
+                    </w:rPr>
+                    <w:t xml:space="preserve"> </w:t>
+                  </w:r>
+                  <w:proofErr w:type="spellStart"/>
+                  <w:r>
+                    <w:rPr>
+                      <w:color w:val="92D050"/>
+                      <w:sz w:val="16"/>
+                      <w:szCs w:val="16"/>
+                      <w:lang w:val="es-ES"/>
+                    </w:rPr>
+                    <w:t>Includes</w:t>
+                  </w:r>
+                  <w:proofErr w:type="spellEnd"/>
+                  <w:r>
+                    <w:rPr>
+                      <w:color w:val="92D050"/>
+                      <w:sz w:val="16"/>
+                      <w:szCs w:val="16"/>
+                      <w:lang w:val="es-ES"/>
+                    </w:rPr>
+                    <w:t xml:space="preserve"> </w:t>
+                  </w:r>
+                  <w:proofErr w:type="spellStart"/>
+                  <w:r>
+                    <w:rPr>
+                      <w:color w:val="92D050"/>
+                      <w:sz w:val="16"/>
+                      <w:szCs w:val="16"/>
+                      <w:lang w:val="es-ES"/>
+                    </w:rPr>
+                    <w:t>ExecCGI</w:t>
                   </w:r>
                   <w:proofErr w:type="spellEnd"/>
                 </w:p>
@@ -764,7 +913,7 @@
                       <w:szCs w:val="16"/>
                       <w:lang w:val="es-ES"/>
                     </w:rPr>
-                    <w:t xml:space="preserve">    &lt;</w:t>
+                    <w:t xml:space="preserve">        </w:t>
                   </w:r>
                   <w:proofErr w:type="spellStart"/>
                   <w:r>
@@ -774,7 +923,7 @@
                       <w:szCs w:val="16"/>
                       <w:lang w:val="es-ES"/>
                     </w:rPr>
-                    <w:t>Directory</w:t>
+                    <w:t>AllowOverride</w:t>
                   </w:r>
                   <w:proofErr w:type="spellEnd"/>
                   <w:r>
@@ -784,27 +933,7 @@
                       <w:szCs w:val="16"/>
                       <w:lang w:val="es-ES"/>
                     </w:rPr>
-                    <w:t xml:space="preserve"> "D:/www/PruebaTecnologicaWeb"&gt;</w:t>
-                  </w:r>
-                </w:p>
-                <w:p>
-                  <w:pPr>
-                    <w:pStyle w:val="Sinespaciado"/>
-                    <w:rPr>
-                      <w:color w:val="92D050"/>
-                      <w:sz w:val="16"/>
-                      <w:szCs w:val="16"/>
-                      <w:lang w:val="es-ES"/>
-                    </w:rPr>
-                  </w:pPr>
-                  <w:r>
-                    <w:rPr>
-                      <w:color w:val="92D050"/>
-                      <w:sz w:val="16"/>
-                      <w:szCs w:val="16"/>
-                      <w:lang w:val="es-ES"/>
-                    </w:rPr>
-                    <w:t xml:space="preserve">        </w:t>
+                    <w:t xml:space="preserve"> </w:t>
                   </w:r>
                   <w:proofErr w:type="spellStart"/>
                   <w:r>
@@ -814,67 +943,7 @@
                       <w:szCs w:val="16"/>
                       <w:lang w:val="es-ES"/>
                     </w:rPr>
-                    <w:t>Options</w:t>
-                  </w:r>
-                  <w:proofErr w:type="spellEnd"/>
-                  <w:r>
-                    <w:rPr>
-                      <w:color w:val="92D050"/>
-                      <w:sz w:val="16"/>
-                      <w:szCs w:val="16"/>
-                      <w:lang w:val="es-ES"/>
-                    </w:rPr>
-                    <w:t xml:space="preserve"> Indexes </w:t>
-                  </w:r>
-                  <w:proofErr w:type="spellStart"/>
-                  <w:r>
-                    <w:rPr>
-                      <w:color w:val="92D050"/>
-                      <w:sz w:val="16"/>
-                      <w:szCs w:val="16"/>
-                      <w:lang w:val="es-ES"/>
-                    </w:rPr>
-                    <w:t>FollowSymLinks</w:t>
-                  </w:r>
-                  <w:proofErr w:type="spellEnd"/>
-                  <w:r>
-                    <w:rPr>
-                      <w:color w:val="92D050"/>
-                      <w:sz w:val="16"/>
-                      <w:szCs w:val="16"/>
-                      <w:lang w:val="es-ES"/>
-                    </w:rPr>
-                    <w:t xml:space="preserve"> </w:t>
-                  </w:r>
-                  <w:proofErr w:type="spellStart"/>
-                  <w:r>
-                    <w:rPr>
-                      <w:color w:val="92D050"/>
-                      <w:sz w:val="16"/>
-                      <w:szCs w:val="16"/>
-                      <w:lang w:val="es-ES"/>
-                    </w:rPr>
-                    <w:t>Includes</w:t>
-                  </w:r>
-                  <w:proofErr w:type="spellEnd"/>
-                  <w:r>
-                    <w:rPr>
-                      <w:color w:val="92D050"/>
-                      <w:sz w:val="16"/>
-                      <w:szCs w:val="16"/>
-                      <w:lang w:val="es-ES"/>
-                    </w:rPr>
-                    <w:t xml:space="preserve"> </w:t>
-                  </w:r>
-                  <w:proofErr w:type="spellStart"/>
-                  <w:r>
-                    <w:rPr>
-                      <w:color w:val="92D050"/>
-                      <w:sz w:val="16"/>
-                      <w:szCs w:val="16"/>
-                      <w:lang w:val="es-ES"/>
-                    </w:rPr>
-                    <w:t>ExecCGI</w:t>
+                    <w:t>All</w:t>
                   </w:r>
                   <w:proofErr w:type="spellEnd"/>
                 </w:p>
@@ -905,7 +974,7 @@
                       <w:szCs w:val="16"/>
                       <w:lang w:val="es-ES"/>
                     </w:rPr>
-                    <w:t>AllowOverride</w:t>
+                    <w:t>Require</w:t>
                   </w:r>
                   <w:proofErr w:type="spellEnd"/>
                   <w:r>
@@ -925,7 +994,27 @@
                       <w:szCs w:val="16"/>
                       <w:lang w:val="es-ES"/>
                     </w:rPr>
-                    <w:t>All</w:t>
+                    <w:t>all</w:t>
+                  </w:r>
+                  <w:proofErr w:type="spellEnd"/>
+                  <w:r>
+                    <w:rPr>
+                      <w:color w:val="92D050"/>
+                      <w:sz w:val="16"/>
+                      <w:szCs w:val="16"/>
+                      <w:lang w:val="es-ES"/>
+                    </w:rPr>
+                    <w:t xml:space="preserve"> </w:t>
+                  </w:r>
+                  <w:proofErr w:type="spellStart"/>
+                  <w:r>
+                    <w:rPr>
+                      <w:color w:val="92D050"/>
+                      <w:sz w:val="16"/>
+                      <w:szCs w:val="16"/>
+                      <w:lang w:val="es-ES"/>
+                    </w:rPr>
+                    <w:t>granted</w:t>
                   </w:r>
                   <w:proofErr w:type="spellEnd"/>
                 </w:p>
@@ -946,7 +1035,7 @@
                       <w:szCs w:val="16"/>
                       <w:lang w:val="es-ES"/>
                     </w:rPr>
-                    <w:t xml:space="preserve">        </w:t>
+                    <w:t xml:space="preserve">    &lt;/</w:t>
                   </w:r>
                   <w:proofErr w:type="spellStart"/>
                   <w:r>
@@ -956,7 +1045,7 @@
                       <w:szCs w:val="16"/>
                       <w:lang w:val="es-ES"/>
                     </w:rPr>
-                    <w:t>Require</w:t>
+                    <w:t>Directory</w:t>
                   </w:r>
                   <w:proofErr w:type="spellEnd"/>
                   <w:r>
@@ -966,7 +1055,67 @@
                       <w:szCs w:val="16"/>
                       <w:lang w:val="es-ES"/>
                     </w:rPr>
-                    <w:t xml:space="preserve"> </w:t>
+                    <w:t>&gt;</w:t>
+                  </w:r>
+                </w:p>
+                <w:p>
+                  <w:pPr>
+                    <w:pStyle w:val="Sinespaciado"/>
+                    <w:rPr>
+                      <w:color w:val="92D050"/>
+                      <w:sz w:val="16"/>
+                      <w:szCs w:val="16"/>
+                      <w:lang w:val="es-ES"/>
+                    </w:rPr>
+                  </w:pPr>
+                  <w:r>
+                    <w:rPr>
+                      <w:color w:val="92D050"/>
+                      <w:sz w:val="16"/>
+                      <w:szCs w:val="16"/>
+                      <w:lang w:val="es-ES"/>
+                    </w:rPr>
+                    <w:t xml:space="preserve">    ##</w:t>
+                  </w:r>
+                  <w:proofErr w:type="gramStart"/>
+                  <w:r>
+                    <w:rPr>
+                      <w:color w:val="92D050"/>
+                      <w:sz w:val="16"/>
+                      <w:szCs w:val="16"/>
+                      <w:lang w:val="es-ES"/>
+                    </w:rPr>
+                    <w:t>ErrorLog  "</w:t>
+                  </w:r>
+                  <w:proofErr w:type="gramEnd"/>
+                  <w:r>
+                    <w:rPr>
+                      <w:color w:val="92D050"/>
+                      <w:sz w:val="16"/>
+                      <w:szCs w:val="16"/>
+                      <w:lang w:val="es-ES"/>
+                    </w:rPr>
+                    <w:t>logs/vhost-error.log"</w:t>
+                  </w:r>
+                </w:p>
+                <w:p>
+                  <w:pPr>
+                    <w:pStyle w:val="Sinespaciado"/>
+                    <w:rPr>
+                      <w:color w:val="92D050"/>
+                      <w:sz w:val="16"/>
+                      <w:szCs w:val="16"/>
+                      <w:lang w:val="es-ES"/>
+                    </w:rPr>
+                  </w:pPr>
+                  <w:r>
+                    <w:rPr>
+                      <w:color w:val="92D050"/>
+                      <w:sz w:val="16"/>
+                      <w:szCs w:val="16"/>
+                      <w:lang w:val="es-ES"/>
+                    </w:rPr>
+                    <w:t xml:space="preserve">    ##CustomLog "logs/vhost-access.log" </w:t>
                   </w:r>
                   <w:proofErr w:type="spellStart"/>
                   <w:r>
@@ -976,27 +1125,7 @@
                       <w:szCs w:val="16"/>
                       <w:lang w:val="es-ES"/>
                     </w:rPr>
-                    <w:t>all</w:t>
-                  </w:r>
-                  <w:proofErr w:type="spellEnd"/>
-                  <w:r>
-                    <w:rPr>
-                      <w:color w:val="92D050"/>
-                      <w:sz w:val="16"/>
-                      <w:szCs w:val="16"/>
-                      <w:lang w:val="es-ES"/>
-                    </w:rPr>
-                    <w:t xml:space="preserve"> </w:t>
-                  </w:r>
-                  <w:proofErr w:type="spellStart"/>
-                  <w:r>
-                    <w:rPr>
-                      <w:color w:val="92D050"/>
-                      <w:sz w:val="16"/>
-                      <w:szCs w:val="16"/>
-                      <w:lang w:val="es-ES"/>
-                    </w:rPr>
-                    <w:t>granted</w:t>
+                    <w:t>common</w:t>
                   </w:r>
                   <w:proofErr w:type="spellEnd"/>
                 </w:p>
@@ -1017,97 +1146,6 @@
                       <w:szCs w:val="16"/>
                       <w:lang w:val="es-ES"/>
                     </w:rPr>
-                    <w:t xml:space="preserve">    &lt;/</w:t>
-                  </w:r>
-                  <w:proofErr w:type="spellStart"/>
-                  <w:r>
-                    <w:rPr>
-                      <w:color w:val="92D050"/>
-                      <w:sz w:val="16"/>
-                      <w:szCs w:val="16"/>
-                      <w:lang w:val="es-ES"/>
-                    </w:rPr>
-                    <w:t>Directory</w:t>
-                  </w:r>
-                  <w:proofErr w:type="spellEnd"/>
-                  <w:r>
-                    <w:rPr>
-                      <w:color w:val="92D050"/>
-                      <w:sz w:val="16"/>
-                      <w:szCs w:val="16"/>
-                      <w:lang w:val="es-ES"/>
-                    </w:rPr>
-                    <w:t>&gt;</w:t>
-                  </w:r>
-                </w:p>
-                <w:p>
-                  <w:pPr>
-                    <w:pStyle w:val="Sinespaciado"/>
-                    <w:rPr>
-                      <w:color w:val="92D050"/>
-                      <w:sz w:val="16"/>
-                      <w:szCs w:val="16"/>
-                      <w:lang w:val="es-ES"/>
-                    </w:rPr>
-                  </w:pPr>
-                  <w:r>
-                    <w:rPr>
-                      <w:color w:val="92D050"/>
-                      <w:sz w:val="16"/>
-                      <w:szCs w:val="16"/>
-                      <w:lang w:val="es-ES"/>
-                    </w:rPr>
-                    <w:t xml:space="preserve">    ##ErrorLog  "logs/vhost-error.log"</w:t>
-                  </w:r>
-                </w:p>
-                <w:p>
-                  <w:pPr>
-                    <w:pStyle w:val="Sinespaciado"/>
-                    <w:rPr>
-                      <w:color w:val="92D050"/>
-                      <w:sz w:val="16"/>
-                      <w:szCs w:val="16"/>
-                      <w:lang w:val="es-ES"/>
-                    </w:rPr>
-                  </w:pPr>
-                  <w:r>
-                    <w:rPr>
-                      <w:color w:val="92D050"/>
-                      <w:sz w:val="16"/>
-                      <w:szCs w:val="16"/>
-                      <w:lang w:val="es-ES"/>
-                    </w:rPr>
-                    <w:t xml:space="preserve">    ##CustomLog "logs/vhost-access.log" </w:t>
-                  </w:r>
-                  <w:proofErr w:type="spellStart"/>
-                  <w:r>
-                    <w:rPr>
-                      <w:color w:val="92D050"/>
-                      <w:sz w:val="16"/>
-                      <w:szCs w:val="16"/>
-                      <w:lang w:val="es-ES"/>
-                    </w:rPr>
-                    <w:t>common</w:t>
-                  </w:r>
-                  <w:proofErr w:type="spellEnd"/>
-                </w:p>
-                <w:p>
-                  <w:pPr>
-                    <w:pStyle w:val="Sinespaciado"/>
-                    <w:rPr>
-                      <w:color w:val="92D050"/>
-                      <w:sz w:val="16"/>
-                      <w:szCs w:val="16"/>
-                      <w:lang w:val="es-ES"/>
-                    </w:rPr>
-                  </w:pPr>
-                  <w:r>
-                    <w:rPr>
-                      <w:color w:val="92D050"/>
-                      <w:sz w:val="16"/>
-                      <w:szCs w:val="16"/>
-                      <w:lang w:val="es-ES"/>
-                    </w:rPr>
                     <w:t>&lt;/</w:t>
                   </w:r>
                   <w:proofErr w:type="spellStart"/>
@@ -1146,7 +1184,7 @@
           <w:u w:val="single"/>
         </w:rPr>
         <w:pict w14:anchorId="67585612">
-          <v:shape id="_x0000_s1028" type="#_x0000_t32" style="position:absolute;margin-left:397.05pt;margin-top:3pt;width:108.95pt;height:9.35pt;flip:x;z-index:251663360" o:connectortype="straight" strokecolor="red" strokeweight="3pt">
+          <v:shape id="_x0000_s1028" type="#_x0000_t32" style="position:absolute;margin-left:397.05pt;margin-top:3pt;width:108.95pt;height:9.35pt;flip:x;z-index:251658240" o:connectortype="straight" strokecolor="red" strokeweight="3pt">
             <v:stroke endarrow="block"/>
             <v:shadow type="perspective" color="#823b0b [1605]" opacity=".5" offset="1pt" offset2="-1pt"/>
           </v:shape>
@@ -1167,6 +1205,7 @@
           <w:numId w:val="4"/>
         </w:numPr>
       </w:pPr>
+      <w:proofErr w:type="gramStart"/>
       <w:r>
         <w:t xml:space="preserve">Crear </w:t>
       </w:r>
@@ -1186,6 +1225,7 @@
         <w:t>httacces</w:t>
       </w:r>
       <w:proofErr w:type="spellEnd"/>
+      <w:proofErr w:type="gramEnd"/>
       <w:r>
         <w:t xml:space="preserve"> para no permitir acceso a carpetas inferiores:</w:t>
       </w:r>
@@ -1196,7 +1236,7 @@
           <w:noProof/>
         </w:rPr>
         <w:pict w14:anchorId="79556796">
-          <v:rect id="_x0000_s1030" style="position:absolute;margin-left:49.7pt;margin-top:1.6pt;width:254.2pt;height:100.2pt;z-index:251665408;mso-wrap-style:square;mso-width-percent:0;mso-height-percent:0;mso-left-percent:-10001;mso-top-percent:-10001;mso-wrap-distance-left:9pt;mso-wrap-distance-top:0;mso-wrap-distance-right:9pt;mso-wrap-distance-bottom:0;mso-position-horizontal:absolute;mso-position-horizontal-relative:text;mso-position-vertical:absolute;mso-position-vertical-relative:text;mso-width-percent:0;mso-height-percent:0;mso-left-percent:-10001;mso-top-percent:-10001;mso-width-relative:page;mso-height-relative:page;mso-position-horizontal-col-start:0;mso-width-col-span:0;v-text-anchor:top" fillcolor="black [3200]" strokecolor="#f2f2f2 [3041]" strokeweight="3pt">
+          <v:rect id="_x0000_s1030" style="position:absolute;margin-left:49.7pt;margin-top:1.6pt;width:254.2pt;height:100.2pt;z-index:251660288;mso-wrap-style:square;mso-width-percent:0;mso-height-percent:0;mso-left-percent:-10001;mso-top-percent:-10001;mso-wrap-distance-left:9pt;mso-wrap-distance-top:0;mso-wrap-distance-right:9pt;mso-wrap-distance-bottom:0;mso-position-horizontal:absolute;mso-position-horizontal-relative:text;mso-position-vertical:absolute;mso-position-vertical-relative:text;mso-width-percent:0;mso-height-percent:0;mso-left-percent:-10001;mso-top-percent:-10001;mso-width-relative:page;mso-height-relative:page;mso-position-horizontal-col-start:0;mso-width-col-span:0;v-text-anchor:top" fillcolor="black [3200]" strokecolor="#f2f2f2 [3041]" strokeweight="3pt">
             <v:shadow on="t" type="perspective" color="#7f7f7f [1601]" opacity=".5" offset="1pt" offset2="-1pt"/>
             <v:textbox>
               <w:txbxContent>
@@ -1302,6 +1342,7 @@
                     </w:rPr>
                   </w:pPr>
                   <w:proofErr w:type="spellStart"/>
+                  <w:proofErr w:type="gramStart"/>
                   <w:r>
                     <w:rPr>
                       <w:sz w:val="16"/>
@@ -1317,7 +1358,16 @@
                       <w:szCs w:val="16"/>
                       <w:lang w:val="es-ES"/>
                     </w:rPr>
-                    <w:t xml:space="preserve"> .* - [E=HTTP_AUTHORIZATION:%{HTTP:Authorization}]</w:t>
+                    <w:t xml:space="preserve"> .</w:t>
+                  </w:r>
+                  <w:proofErr w:type="gramEnd"/>
+                  <w:r>
+                    <w:rPr>
+                      <w:sz w:val="16"/>
+                      <w:szCs w:val="16"/>
+                      <w:lang w:val="es-ES"/>
+                    </w:rPr>
+                    <w:t>* - [E=HTTP_AUTHORIZATION:%{HTTP:Authorization}]</w:t>
                   </w:r>
                 </w:p>
                 <w:p>
@@ -1437,7 +1487,25 @@
                       <w:szCs w:val="16"/>
                       <w:lang w:val="es-ES"/>
                     </w:rPr>
-                    <w:t xml:space="preserve"> %{REQUEST_FILENAME} !-f</w:t>
+                    <w:t xml:space="preserve"> %{REQUEST_FILENAME</w:t>
+                  </w:r>
+                  <w:proofErr w:type="gramStart"/>
+                  <w:r>
+                    <w:rPr>
+                      <w:sz w:val="16"/>
+                      <w:szCs w:val="16"/>
+                      <w:lang w:val="es-ES"/>
+                    </w:rPr>
+                    <w:t>} !</w:t>
+                  </w:r>
+                  <w:proofErr w:type="gramEnd"/>
+                  <w:r>
+                    <w:rPr>
+                      <w:sz w:val="16"/>
+                      <w:szCs w:val="16"/>
+                      <w:lang w:val="es-ES"/>
+                    </w:rPr>
+                    <w:t>-f</w:t>
                   </w:r>
                 </w:p>
                 <w:p>
@@ -1465,7 +1533,25 @@
                       <w:szCs w:val="16"/>
                       <w:lang w:val="es-ES"/>
                     </w:rPr>
-                    <w:t xml:space="preserve"> %{REQUEST_FILENAME} !-d</w:t>
+                    <w:t xml:space="preserve"> %{REQUEST_FILENAME</w:t>
+                  </w:r>
+                  <w:proofErr w:type="gramStart"/>
+                  <w:r>
+                    <w:rPr>
+                      <w:sz w:val="16"/>
+                      <w:szCs w:val="16"/>
+                      <w:lang w:val="es-ES"/>
+                    </w:rPr>
+                    <w:t>} !</w:t>
+                  </w:r>
+                  <w:proofErr w:type="gramEnd"/>
+                  <w:r>
+                    <w:rPr>
+                      <w:sz w:val="16"/>
+                      <w:szCs w:val="16"/>
+                      <w:lang w:val="es-ES"/>
+                    </w:rPr>
+                    <w:t>-d</w:t>
                   </w:r>
                 </w:p>
                 <w:p>
@@ -1478,6 +1564,7 @@
                     </w:rPr>
                   </w:pPr>
                   <w:proofErr w:type="spellStart"/>
+                  <w:proofErr w:type="gramStart"/>
                   <w:r>
                     <w:rPr>
                       <w:sz w:val="16"/>
@@ -1493,7 +1580,16 @@
                       <w:szCs w:val="16"/>
                       <w:lang w:val="es-ES"/>
                     </w:rPr>
-                    <w:t xml:space="preserve"> . /</w:t>
+                    <w:t xml:space="preserve"> .</w:t>
+                  </w:r>
+                  <w:proofErr w:type="gramEnd"/>
+                  <w:r>
+                    <w:rPr>
+                      <w:sz w:val="16"/>
+                      <w:szCs w:val="16"/>
+                      <w:lang w:val="es-ES"/>
+                    </w:rPr>
+                    <w:t xml:space="preserve"> /</w:t>
                   </w:r>
                   <w:proofErr w:type="spellStart"/>
                   <w:r>
@@ -1654,38 +1750,508 @@
         <w:rPr>
           <w:b/>
           <w:bCs/>
+          <w:sz w:val="32"/>
+          <w:szCs w:val="32"/>
+          <w:u w:val="single"/>
         </w:rPr>
       </w:pPr>
       <w:r>
         <w:tab/>
       </w:r>
+      <w:r>
+        <w:rPr>
+          <w:b/>
+          <w:bCs/>
+          <w:sz w:val="32"/>
+          <w:szCs w:val="32"/>
+          <w:u w:val="single"/>
+        </w:rPr>
+        <w:t>Información</w:t>
+      </w:r>
+      <w:r>
+        <w:rPr>
+          <w:b/>
+          <w:bCs/>
+          <w:sz w:val="32"/>
+          <w:szCs w:val="32"/>
+          <w:u w:val="single"/>
+        </w:rPr>
+        <w:t xml:space="preserve"> sobre el desarrollo del sistema.</w:t>
+      </w:r>
+    </w:p>
+    <w:p>
+      <w:pPr>
+        <w:ind w:left="708"/>
+        <w:rPr>
+          <w:b/>
+          <w:bCs/>
+        </w:rPr>
+      </w:pPr>
+      <w:r>
+        <w:rPr>
+          <w:b/>
+          <w:bCs/>
+        </w:rPr>
+        <w:t>Conceptos generales:</w:t>
+      </w:r>
+    </w:p>
+    <w:p>
+      <w:pPr>
+        <w:ind w:left="708"/>
+        <w:rPr>
+          <w:b/>
+          <w:bCs/>
+          <w:sz w:val="32"/>
+          <w:szCs w:val="32"/>
+          <w:u w:val="single"/>
+        </w:rPr>
+      </w:pPr>
+      <w:proofErr w:type="gramStart"/>
+      <w:r>
+        <w:t>El sistemas</w:t>
+      </w:r>
+      <w:proofErr w:type="gramEnd"/>
+      <w:r>
+        <w:t xml:space="preserve"> se encuentra desarrollado utilizando un sistema de </w:t>
+      </w:r>
       <w:proofErr w:type="spellStart"/>
       <w:r>
         <w:rPr>
           <w:b/>
           <w:bCs/>
         </w:rPr>
-        <w:t>Informacion</w:t>
+        <w:t>template</w:t>
       </w:r>
       <w:proofErr w:type="spellEnd"/>
       <w:r>
-        <w:rPr>
-          <w:b/>
-          <w:bCs/>
-        </w:rPr>
-        <w:t xml:space="preserve"> sobre el desarrollo del sistema.</w:t>
+        <w:t xml:space="preserve"> llamado </w:t>
+      </w:r>
+      <w:proofErr w:type="spellStart"/>
+      <w:r>
+        <w:rPr>
+          <w:b/>
+          <w:bCs/>
+        </w:rPr>
+        <w:t>Smarty</w:t>
+      </w:r>
+      <w:proofErr w:type="spellEnd"/>
+      <w:r>
+        <w:rPr>
+          <w:b/>
+          <w:bCs/>
+        </w:rPr>
+        <w:t xml:space="preserve"> </w:t>
+      </w:r>
+      <w:r>
+        <w:t>(incluido dentro del proyecto, no hace falta instalar dependencias)</w:t>
+      </w:r>
+      <w:r>
+        <w:t>.</w:t>
+      </w:r>
+      <w:r>
+        <w:t xml:space="preserve"> </w:t>
+      </w:r>
+      <w:r>
+        <w:t>U</w:t>
+      </w:r>
+      <w:r>
+        <w:t xml:space="preserve">na clase para el manejo de base de datos llamada </w:t>
+      </w:r>
+      <w:proofErr w:type="spellStart"/>
+      <w:r>
+        <w:rPr>
+          <w:b/>
+          <w:bCs/>
+        </w:rPr>
+        <w:t>Mysql_inc.php</w:t>
+      </w:r>
+      <w:proofErr w:type="spellEnd"/>
+      <w:r>
+        <w:t xml:space="preserve"> creada por </w:t>
+      </w:r>
+      <w:proofErr w:type="spellStart"/>
+      <w:r>
+        <w:t>mi</w:t>
+      </w:r>
+      <w:proofErr w:type="spellEnd"/>
+      <w:r>
+        <w:t xml:space="preserve"> y un sistema de plantillas de extensión </w:t>
+      </w:r>
+      <w:r>
+        <w:rPr>
+          <w:b/>
+          <w:bCs/>
+        </w:rPr>
+        <w:t>TPL</w:t>
+      </w:r>
+      <w:r>
+        <w:t>.</w:t>
       </w:r>
     </w:p>
     <w:p>
       <w:pPr>
         <w:ind w:left="708"/>
-      </w:pPr>
-      <w:r>
-        <w:rPr>
-          <w:b/>
-          <w:bCs/>
-        </w:rPr>
-        <w:tab/>
+        <w:rPr>
+          <w:b/>
+          <w:bCs/>
+        </w:rPr>
+      </w:pPr>
+      <w:r>
+        <w:t xml:space="preserve">Dentro de la carpeta </w:t>
+      </w:r>
+      <w:proofErr w:type="spellStart"/>
+      <w:r>
+        <w:rPr>
+          <w:b/>
+          <w:bCs/>
+        </w:rPr>
+        <w:t>Inc</w:t>
+      </w:r>
+      <w:proofErr w:type="spellEnd"/>
+      <w:r>
+        <w:t xml:space="preserve"> se encuentran todos los archivos y funcionalidades del sistema. TODOS los archivos son incluidos a partir del archivo </w:t>
+      </w:r>
+      <w:proofErr w:type="spellStart"/>
+      <w:r>
+        <w:rPr>
+          <w:b/>
+          <w:bCs/>
+        </w:rPr>
+        <w:t>includes.inc.php</w:t>
+      </w:r>
+      <w:proofErr w:type="spellEnd"/>
+    </w:p>
+    <w:p>
+      <w:pPr>
+        <w:ind w:left="708"/>
+        <w:rPr>
+          <w:b/>
+          <w:bCs/>
+        </w:rPr>
+      </w:pPr>
+      <w:r>
+        <w:rPr>
+          <w:noProof/>
+        </w:rPr>
+        <w:drawing>
+          <wp:anchor distT="0" distB="0" distL="114300" distR="114300" simplePos="0" relativeHeight="251658240" behindDoc="0" locked="0" layoutInCell="1" allowOverlap="1" wp14:anchorId="47BADEED" wp14:editId="78FF179D">
+            <wp:simplePos x="0" y="0"/>
+            <wp:positionH relativeFrom="column">
+              <wp:posOffset>5149242</wp:posOffset>
+            </wp:positionH>
+            <wp:positionV relativeFrom="paragraph">
+              <wp:posOffset>183294</wp:posOffset>
+            </wp:positionV>
+            <wp:extent cx="1397635" cy="1104900"/>
+            <wp:effectExtent l="0" t="0" r="0" b="0"/>
+            <wp:wrapSquare wrapText="bothSides"/>
+            <wp:docPr id="728290798" name="Imagen 1"/>
+            <wp:cNvGraphicFramePr>
+              <a:graphicFrameLocks xmlns:a="http://schemas.openxmlformats.org/drawingml/2006/main" noChangeAspect="1"/>
+            </wp:cNvGraphicFramePr>
+            <a:graphic xmlns:a="http://schemas.openxmlformats.org/drawingml/2006/main">
+              <a:graphicData uri="http://schemas.openxmlformats.org/drawingml/2006/picture">
+                <pic:pic xmlns:pic="http://schemas.openxmlformats.org/drawingml/2006/picture">
+                  <pic:nvPicPr>
+                    <pic:cNvPr id="563478613" name=""/>
+                    <pic:cNvPicPr/>
+                  </pic:nvPicPr>
+                  <pic:blipFill>
+                    <a:blip r:embed="rId6">
+                      <a:extLst>
+                        <a:ext uri="{28A0092B-C50C-407E-A947-70E740481C1C}">
+                          <a14:useLocalDpi xmlns:a14="http://schemas.microsoft.com/office/drawing/2010/main" val="0"/>
+                        </a:ext>
+                      </a:extLst>
+                    </a:blip>
+                    <a:stretch>
+                      <a:fillRect/>
+                    </a:stretch>
+                  </pic:blipFill>
+                  <pic:spPr>
+                    <a:xfrm>
+                      <a:off x="0" y="0"/>
+                      <a:ext cx="1397635" cy="1104900"/>
+                    </a:xfrm>
+                    <a:prstGeom prst="rect">
+                      <a:avLst/>
+                    </a:prstGeom>
+                  </pic:spPr>
+                </pic:pic>
+              </a:graphicData>
+            </a:graphic>
+            <wp14:sizeRelH relativeFrom="page">
+              <wp14:pctWidth>0</wp14:pctWidth>
+            </wp14:sizeRelH>
+            <wp14:sizeRelV relativeFrom="page">
+              <wp14:pctHeight>0</wp14:pctHeight>
+            </wp14:sizeRelV>
+          </wp:anchor>
+        </w:drawing>
+      </w:r>
+      <w:r>
+        <w:rPr>
+          <w:b/>
+          <w:bCs/>
+        </w:rPr>
+        <w:t>Configuración del proyecto:</w:t>
+      </w:r>
+    </w:p>
+    <w:p>
+      <w:pPr>
+        <w:ind w:left="708"/>
+      </w:pPr>
+      <w:r>
+        <w:rPr>
+          <w:noProof/>
+        </w:rPr>
+        <w:pict w14:anchorId="2E34A224">
+          <v:shape id="_x0000_s1035" type="#_x0000_t32" style="position:absolute;left:0;text-align:left;margin-left:389.9pt;margin-top:7.65pt;width:25.65pt;height:35.05pt;flip:y;z-index:251666432" o:connectortype="straight" strokecolor="red" strokeweight="3pt">
+            <v:stroke endarrow="block"/>
+            <v:shadow type="perspective" color="#823b0b [1605]" opacity=".5" offset="1pt" offset2="-1pt"/>
+          </v:shape>
+        </w:pict>
+      </w:r>
+      <w:r>
+        <w:t>El</w:t>
+      </w:r>
+      <w:r>
+        <w:rPr>
+          <w:b/>
+          <w:bCs/>
+        </w:rPr>
+        <w:t xml:space="preserve"> </w:t>
+      </w:r>
+      <w:r>
+        <w:t xml:space="preserve">sistema consta de un archivo </w:t>
+      </w:r>
+      <w:proofErr w:type="spellStart"/>
+      <w:r>
+        <w:rPr>
+          <w:b/>
+          <w:bCs/>
+        </w:rPr>
+        <w:t>config.inc.php</w:t>
+      </w:r>
+      <w:proofErr w:type="spellEnd"/>
+      <w:r>
+        <w:t xml:space="preserve"> </w:t>
+      </w:r>
+      <w:r>
+        <w:t xml:space="preserve">dentro de la carpeta </w:t>
+      </w:r>
+      <w:proofErr w:type="spellStart"/>
+      <w:r>
+        <w:rPr>
+          <w:b/>
+          <w:bCs/>
+        </w:rPr>
+        <w:t>inc</w:t>
+      </w:r>
+      <w:proofErr w:type="spellEnd"/>
+      <w:r>
+        <w:rPr>
+          <w:b/>
+          <w:bCs/>
+        </w:rPr>
+        <w:t>/</w:t>
+      </w:r>
+      <w:r>
+        <w:t xml:space="preserve"> </w:t>
+      </w:r>
+      <w:r>
+        <w:t xml:space="preserve">donde se mantiene toda la configuración del sistema, tal y como funciona </w:t>
+      </w:r>
+      <w:proofErr w:type="gramStart"/>
+      <w:r>
+        <w:t xml:space="preserve">un </w:t>
+      </w:r>
+      <w:r>
+        <w:rPr>
+          <w:b/>
+          <w:bCs/>
+        </w:rPr>
+        <w:t>.ENV</w:t>
+      </w:r>
+      <w:proofErr w:type="gramEnd"/>
+      <w:r>
+        <w:t xml:space="preserve"> </w:t>
+      </w:r>
+    </w:p>
+    <w:p>
+      <w:pPr>
+        <w:ind w:left="708"/>
+        <w:rPr>
+          <w:b/>
+          <w:bCs/>
+        </w:rPr>
+      </w:pPr>
+      <w:r>
+        <w:t>(Que en este caso no llegue a implementar)</w:t>
+      </w:r>
+      <w:r>
+        <w:rPr>
+          <w:noProof/>
+        </w:rPr>
+        <w:t xml:space="preserve"> </w:t>
+      </w:r>
+    </w:p>
+    <w:p>
+      <w:pPr>
+        <w:ind w:left="708"/>
+        <w:rPr>
+          <w:b/>
+          <w:bCs/>
+        </w:rPr>
+      </w:pPr>
+    </w:p>
+    <w:p>
+      <w:pPr>
+        <w:ind w:left="708"/>
+        <w:rPr>
+          <w:b/>
+          <w:bCs/>
+        </w:rPr>
+      </w:pPr>
+      <w:r>
+        <w:rPr>
+          <w:b/>
+          <w:bCs/>
+        </w:rPr>
+        <w:t>Funcionamiento del sistema</w:t>
+      </w:r>
+    </w:p>
+    <w:p>
+      <w:pPr>
+        <w:ind w:left="708"/>
+      </w:pPr>
+      <w:r>
+        <w:t xml:space="preserve">El sistema utiliza como archivo principal un </w:t>
+      </w:r>
+      <w:proofErr w:type="spellStart"/>
+      <w:r>
+        <w:rPr>
+          <w:b/>
+          <w:bCs/>
+        </w:rPr>
+        <w:t>index.php</w:t>
+      </w:r>
+      <w:proofErr w:type="spellEnd"/>
+      <w:r>
+        <w:t xml:space="preserve"> ubicado en la carpeta </w:t>
+      </w:r>
+      <w:proofErr w:type="spellStart"/>
+      <w:r>
+        <w:rPr>
+          <w:b/>
+          <w:bCs/>
+        </w:rPr>
+        <w:t>public</w:t>
+      </w:r>
+      <w:proofErr w:type="spellEnd"/>
+      <w:r>
+        <w:t xml:space="preserve"> </w:t>
+      </w:r>
+      <w:r>
+        <w:t xml:space="preserve">del proyecto. Este mismo enlaza </w:t>
+      </w:r>
+      <w:proofErr w:type="gramStart"/>
+      <w:r>
+        <w:t>toda las demás funcionalidades</w:t>
+      </w:r>
+      <w:proofErr w:type="gramEnd"/>
+      <w:r>
+        <w:t xml:space="preserve"> del sistema como así también inicializa e instancia el sistema de témplate </w:t>
+      </w:r>
+      <w:proofErr w:type="spellStart"/>
+      <w:r>
+        <w:rPr>
+          <w:b/>
+          <w:bCs/>
+        </w:rPr>
+        <w:t>smarty</w:t>
+      </w:r>
+      <w:proofErr w:type="spellEnd"/>
+    </w:p>
+    <w:p>
+      <w:pPr>
+        <w:ind w:left="708"/>
+        <w:rPr>
+          <w:b/>
+          <w:bCs/>
+        </w:rPr>
+      </w:pPr>
+      <w:r>
+        <w:rPr>
+          <w:b/>
+          <w:bCs/>
+        </w:rPr>
+        <w:t>Base de datos:</w:t>
+      </w:r>
+    </w:p>
+    <w:p>
+      <w:pPr>
+        <w:ind w:left="708"/>
+      </w:pPr>
+      <w:r>
+        <w:rPr>
+          <w:noProof/>
+        </w:rPr>
+        <w:drawing>
+          <wp:anchor distT="0" distB="0" distL="114300" distR="114300" simplePos="0" relativeHeight="251654144" behindDoc="0" locked="0" layoutInCell="1" allowOverlap="1" wp14:anchorId="712A1DE7" wp14:editId="492778EB">
+            <wp:simplePos x="0" y="0"/>
+            <wp:positionH relativeFrom="column">
+              <wp:posOffset>4800214</wp:posOffset>
+            </wp:positionH>
+            <wp:positionV relativeFrom="paragraph">
+              <wp:posOffset>10630</wp:posOffset>
+            </wp:positionV>
+            <wp:extent cx="1866900" cy="1476375"/>
+            <wp:effectExtent l="0" t="0" r="0" b="0"/>
+            <wp:wrapSquare wrapText="bothSides"/>
+            <wp:docPr id="563478613" name="Imagen 1"/>
+            <wp:cNvGraphicFramePr>
+              <a:graphicFrameLocks xmlns:a="http://schemas.openxmlformats.org/drawingml/2006/main" noChangeAspect="1"/>
+            </wp:cNvGraphicFramePr>
+            <a:graphic xmlns:a="http://schemas.openxmlformats.org/drawingml/2006/main">
+              <a:graphicData uri="http://schemas.openxmlformats.org/drawingml/2006/picture">
+                <pic:pic xmlns:pic="http://schemas.openxmlformats.org/drawingml/2006/picture">
+                  <pic:nvPicPr>
+                    <pic:cNvPr id="563478613" name=""/>
+                    <pic:cNvPicPr/>
+                  </pic:nvPicPr>
+                  <pic:blipFill>
+                    <a:blip r:embed="rId6">
+                      <a:extLst>
+                        <a:ext uri="{28A0092B-C50C-407E-A947-70E740481C1C}">
+                          <a14:useLocalDpi xmlns:a14="http://schemas.microsoft.com/office/drawing/2010/main" val="0"/>
+                        </a:ext>
+                      </a:extLst>
+                    </a:blip>
+                    <a:stretch>
+                      <a:fillRect/>
+                    </a:stretch>
+                  </pic:blipFill>
+                  <pic:spPr>
+                    <a:xfrm>
+                      <a:off x="0" y="0"/>
+                      <a:ext cx="1866900" cy="1476375"/>
+                    </a:xfrm>
+                    <a:prstGeom prst="rect">
+                      <a:avLst/>
+                    </a:prstGeom>
+                  </pic:spPr>
+                </pic:pic>
+              </a:graphicData>
+            </a:graphic>
+            <wp14:sizeRelH relativeFrom="page">
+              <wp14:pctWidth>0</wp14:pctWidth>
+            </wp14:sizeRelH>
+            <wp14:sizeRelV relativeFrom="page">
+              <wp14:pctHeight>0</wp14:pctHeight>
+            </wp14:sizeRelV>
+          </wp:anchor>
+        </w:drawing>
       </w:r>
       <w:r>
         <w:t>El si</w:t>
@@ -1694,17 +2260,467 @@
         <w:t>s</w:t>
       </w:r>
       <w:r>
-        <w:t xml:space="preserve">tema fue creado utilizando un sistema de clases creada por mi para el manejo de base de datos, </w:t>
-      </w:r>
-      <w:r>
-        <w:tab/>
-        <w:t xml:space="preserve">actualmente en desarrollo buscando una forma de automatizar dicho proceso y aislar al usuario del uso de consultas SQL tal como lo hace un </w:t>
+        <w:t xml:space="preserve">tema fue creado utilizando un sistema de clases creada por mi para el manejo de base de datos, actualmente en desarrollo buscando una forma de automatizar dicho proceso y aislar al usuario del uso de consultas SQL tal como lo hace un </w:t>
+      </w:r>
+      <w:r>
+        <w:t xml:space="preserve">ORM </w:t>
+      </w:r>
+    </w:p>
+    <w:p>
+      <w:pPr>
+        <w:ind w:left="708"/>
+      </w:pPr>
+      <w:r>
+        <w:rPr>
+          <w:noProof/>
+        </w:rPr>
+        <w:pict w14:anchorId="7AD47E86">
+          <v:shape id="_x0000_s1031" type="#_x0000_t32" style="position:absolute;left:0;text-align:left;margin-left:481.9pt;margin-top:1.25pt;width:50.1pt;height:8.1pt;flip:x;z-index:251661312" o:connectortype="straight" strokecolor="red" strokeweight="3pt">
+            <v:stroke endarrow="block"/>
+            <v:shadow type="perspective" color="#823b0b [1605]" opacity=".5" offset="1pt" offset2="-1pt"/>
+          </v:shape>
+        </w:pict>
+      </w:r>
+      <w:r>
+        <w:t xml:space="preserve">El archivo </w:t>
       </w:r>
       <w:proofErr w:type="spellStart"/>
       <w:r>
-        <w:t>orm</w:t>
+        <w:rPr>
+          <w:b/>
+          <w:bCs/>
+        </w:rPr>
+        <w:t>Mysql_inc.class.php</w:t>
       </w:r>
       <w:proofErr w:type="spellEnd"/>
+      <w:r>
+        <w:t xml:space="preserve"> contiene la clase principal que instancia las demás clases y permite su uso en </w:t>
+      </w:r>
+      <w:r>
+        <w:t>conjunto.</w:t>
+      </w:r>
+    </w:p>
+    <w:p>
+      <w:pPr>
+        <w:ind w:left="705"/>
+        <w:rPr>
+          <w:b/>
+          <w:bCs/>
+        </w:rPr>
+      </w:pPr>
+      <w:r>
+        <w:t xml:space="preserve">En este ejemplo la clase </w:t>
+      </w:r>
+      <w:proofErr w:type="spellStart"/>
+      <w:r>
+        <w:rPr>
+          <w:b/>
+          <w:bCs/>
+        </w:rPr>
+        <w:t>Mysql_user.class.php</w:t>
+      </w:r>
+      <w:proofErr w:type="spellEnd"/>
+      <w:r>
+        <w:t xml:space="preserve"> contiene todas las consultas relativas al uso de la table </w:t>
+      </w:r>
+      <w:proofErr w:type="spellStart"/>
+      <w:r>
+        <w:rPr>
+          <w:b/>
+          <w:bCs/>
+        </w:rPr>
+        <w:t>users</w:t>
+      </w:r>
+      <w:proofErr w:type="spellEnd"/>
+      <w:r>
+        <w:rPr>
+          <w:b/>
+          <w:bCs/>
+        </w:rPr>
+        <w:t xml:space="preserve">. </w:t>
+      </w:r>
+    </w:p>
+    <w:p>
+      <w:pPr>
+        <w:ind w:left="705"/>
+      </w:pPr>
+      <w:r>
+        <w:t>De esta misma forma se espera que se cree una clase para cada tabla</w:t>
+      </w:r>
+    </w:p>
+    <w:p>
+      <w:pPr>
+        <w:ind w:left="708"/>
+        <w:rPr>
+          <w:b/>
+          <w:bCs/>
+        </w:rPr>
+      </w:pPr>
+      <w:r>
+        <w:rPr>
+          <w:b/>
+          <w:bCs/>
+        </w:rPr>
+        <w:t>Funcionamiento general:</w:t>
+      </w:r>
+    </w:p>
+    <w:p>
+      <w:pPr>
+        <w:ind w:left="708"/>
+        <w:rPr>
+          <w:b/>
+          <w:bCs/>
+        </w:rPr>
+      </w:pPr>
+      <w:r>
+        <w:rPr>
+          <w:noProof/>
+        </w:rPr>
+        <w:drawing>
+          <wp:anchor distT="0" distB="0" distL="114300" distR="114300" simplePos="0" relativeHeight="251655168" behindDoc="0" locked="0" layoutInCell="1" allowOverlap="1" wp14:anchorId="1FD02421" wp14:editId="4155B9DD">
+            <wp:simplePos x="0" y="0"/>
+            <wp:positionH relativeFrom="column">
+              <wp:posOffset>4824095</wp:posOffset>
+            </wp:positionH>
+            <wp:positionV relativeFrom="paragraph">
+              <wp:posOffset>278765</wp:posOffset>
+            </wp:positionV>
+            <wp:extent cx="1739900" cy="1167765"/>
+            <wp:effectExtent l="0" t="0" r="0" b="0"/>
+            <wp:wrapSquare wrapText="bothSides"/>
+            <wp:docPr id="1511961167" name="Imagen 1"/>
+            <wp:cNvGraphicFramePr>
+              <a:graphicFrameLocks xmlns:a="http://schemas.openxmlformats.org/drawingml/2006/main" noChangeAspect="1"/>
+            </wp:cNvGraphicFramePr>
+            <a:graphic xmlns:a="http://schemas.openxmlformats.org/drawingml/2006/main">
+              <a:graphicData uri="http://schemas.openxmlformats.org/drawingml/2006/picture">
+                <pic:pic xmlns:pic="http://schemas.openxmlformats.org/drawingml/2006/picture">
+                  <pic:nvPicPr>
+                    <pic:cNvPr id="1511961167" name=""/>
+                    <pic:cNvPicPr/>
+                  </pic:nvPicPr>
+                  <pic:blipFill>
+                    <a:blip r:embed="rId7">
+                      <a:extLst>
+                        <a:ext uri="{28A0092B-C50C-407E-A947-70E740481C1C}">
+                          <a14:useLocalDpi xmlns:a14="http://schemas.microsoft.com/office/drawing/2010/main" val="0"/>
+                        </a:ext>
+                      </a:extLst>
+                    </a:blip>
+                    <a:stretch>
+                      <a:fillRect/>
+                    </a:stretch>
+                  </pic:blipFill>
+                  <pic:spPr>
+                    <a:xfrm>
+                      <a:off x="0" y="0"/>
+                      <a:ext cx="1739900" cy="1167765"/>
+                    </a:xfrm>
+                    <a:prstGeom prst="rect">
+                      <a:avLst/>
+                    </a:prstGeom>
+                  </pic:spPr>
+                </pic:pic>
+              </a:graphicData>
+            </a:graphic>
+            <wp14:sizeRelH relativeFrom="page">
+              <wp14:pctWidth>0</wp14:pctWidth>
+            </wp14:sizeRelH>
+            <wp14:sizeRelV relativeFrom="page">
+              <wp14:pctHeight>0</wp14:pctHeight>
+            </wp14:sizeRelV>
+          </wp:anchor>
+        </w:drawing>
+      </w:r>
+    </w:p>
+    <w:p>
+      <w:pPr>
+        <w:ind w:left="708"/>
+        <w:rPr>
+          <w:b/>
+          <w:bCs/>
+        </w:rPr>
+      </w:pPr>
+      <w:r>
+        <w:rPr>
+          <w:noProof/>
+        </w:rPr>
+        <w:pict w14:anchorId="2B26B049">
+          <v:shape id="_x0000_s1033" type="#_x0000_t32" style="position:absolute;left:0;text-align:left;margin-left:329.85pt;margin-top:9pt;width:58.25pt;height:.6pt;z-index:251663360" o:connectortype="straight" strokecolor="red" strokeweight="3pt">
+            <v:stroke endarrow="block"/>
+            <v:shadow type="perspective" color="#823b0b [1605]" opacity=".5" offset="1pt" offset2="-1pt"/>
+          </v:shape>
+        </w:pict>
+      </w:r>
+      <w:r>
+        <w:rPr>
+          <w:b/>
+          <w:bCs/>
+        </w:rPr>
+        <w:t>Carpetas de secciones incluidas en el sistema:</w:t>
+      </w:r>
+    </w:p>
+    <w:p>
+      <w:pPr>
+        <w:ind w:left="705"/>
+      </w:pPr>
+      <w:r>
+        <w:t xml:space="preserve">Dentro de la carpeta </w:t>
+      </w:r>
+      <w:proofErr w:type="spellStart"/>
+      <w:proofErr w:type="gramStart"/>
+      <w:r>
+        <w:rPr>
+          <w:b/>
+          <w:bCs/>
+        </w:rPr>
+        <w:t>Components</w:t>
+      </w:r>
+      <w:proofErr w:type="spellEnd"/>
+      <w:r>
+        <w:t xml:space="preserve"> ,</w:t>
+      </w:r>
+      <w:proofErr w:type="gramEnd"/>
+      <w:r>
+        <w:t xml:space="preserve"> en este caso se encuentran todas los </w:t>
+      </w:r>
+      <w:proofErr w:type="spellStart"/>
+      <w:r>
+        <w:t>php</w:t>
+      </w:r>
+      <w:proofErr w:type="spellEnd"/>
+      <w:r>
+        <w:t xml:space="preserve"> correspondiente a las funciones respectivas, como </w:t>
+      </w:r>
+      <w:r>
+        <w:rPr>
+          <w:b/>
+          <w:bCs/>
+        </w:rPr>
+        <w:t xml:space="preserve">registrar, modificar, </w:t>
+      </w:r>
+      <w:proofErr w:type="spellStart"/>
+      <w:r>
+        <w:rPr>
+          <w:b/>
+          <w:bCs/>
+        </w:rPr>
+        <w:t>logearse</w:t>
+      </w:r>
+      <w:proofErr w:type="spellEnd"/>
+      <w:r>
+        <w:rPr>
+          <w:b/>
+          <w:bCs/>
+        </w:rPr>
+        <w:t xml:space="preserve"> y borrar</w:t>
+      </w:r>
+      <w:r>
+        <w:rPr>
+          <w:b/>
+          <w:bCs/>
+        </w:rPr>
+        <w:t xml:space="preserve"> </w:t>
+      </w:r>
+      <w:r>
+        <w:t xml:space="preserve">cada una de estas secciones utiliza e incluye un archivo </w:t>
+      </w:r>
+    </w:p>
+    <w:p>
+      <w:pPr>
+        <w:ind w:left="705"/>
+        <w:rPr>
+          <w:b/>
+          <w:bCs/>
+        </w:rPr>
+      </w:pPr>
+    </w:p>
+    <w:p>
+      <w:pPr>
+        <w:ind w:left="705"/>
+      </w:pPr>
+      <w:r>
+        <w:rPr>
+          <w:noProof/>
+        </w:rPr>
+        <w:pict w14:anchorId="2B26B049">
+          <v:shape id="_x0000_s1032" type="#_x0000_t32" style="position:absolute;left:0;text-align:left;margin-left:331.65pt;margin-top:9.5pt;width:58.25pt;height:.6pt;z-index:251662336" o:connectortype="straight" strokecolor="red" strokeweight="3pt">
+            <v:stroke endarrow="block"/>
+            <v:shadow type="perspective" color="#823b0b [1605]" opacity=".5" offset="1pt" offset2="-1pt"/>
+          </v:shape>
+        </w:pict>
+      </w:r>
+      <w:r>
+        <w:rPr>
+          <w:noProof/>
+        </w:rPr>
+        <w:drawing>
+          <wp:anchor distT="0" distB="0" distL="114300" distR="114300" simplePos="0" relativeHeight="251656192" behindDoc="0" locked="0" layoutInCell="1" allowOverlap="1" wp14:anchorId="06340E48" wp14:editId="795E337C">
+            <wp:simplePos x="0" y="0"/>
+            <wp:positionH relativeFrom="column">
+              <wp:posOffset>4894055</wp:posOffset>
+            </wp:positionH>
+            <wp:positionV relativeFrom="paragraph">
+              <wp:posOffset>31363</wp:posOffset>
+            </wp:positionV>
+            <wp:extent cx="1190625" cy="1724025"/>
+            <wp:effectExtent l="209550" t="133350" r="180975" b="104775"/>
+            <wp:wrapSquare wrapText="bothSides"/>
+            <wp:docPr id="909505197" name="Imagen 1"/>
+            <wp:cNvGraphicFramePr>
+              <a:graphicFrameLocks xmlns:a="http://schemas.openxmlformats.org/drawingml/2006/main" noChangeAspect="1"/>
+            </wp:cNvGraphicFramePr>
+            <a:graphic xmlns:a="http://schemas.openxmlformats.org/drawingml/2006/main">
+              <a:graphicData uri="http://schemas.openxmlformats.org/drawingml/2006/picture">
+                <pic:pic xmlns:pic="http://schemas.openxmlformats.org/drawingml/2006/picture">
+                  <pic:nvPicPr>
+                    <pic:cNvPr id="909505197" name=""/>
+                    <pic:cNvPicPr/>
+                  </pic:nvPicPr>
+                  <pic:blipFill>
+                    <a:blip r:embed="rId8">
+                      <a:extLst>
+                        <a:ext uri="{28A0092B-C50C-407E-A947-70E740481C1C}">
+                          <a14:useLocalDpi xmlns:a14="http://schemas.microsoft.com/office/drawing/2010/main" val="0"/>
+                        </a:ext>
+                      </a:extLst>
+                    </a:blip>
+                    <a:stretch>
+                      <a:fillRect/>
+                    </a:stretch>
+                  </pic:blipFill>
+                  <pic:spPr>
+                    <a:xfrm>
+                      <a:off x="0" y="0"/>
+                      <a:ext cx="1190625" cy="1724025"/>
+                    </a:xfrm>
+                    <a:prstGeom prst="rect">
+                      <a:avLst/>
+                    </a:prstGeom>
+                  </pic:spPr>
+                </pic:pic>
+              </a:graphicData>
+            </a:graphic>
+            <wp14:sizeRelH relativeFrom="page">
+              <wp14:pctWidth>0</wp14:pctWidth>
+            </wp14:sizeRelH>
+            <wp14:sizeRelV relativeFrom="page">
+              <wp14:pctHeight>0</wp14:pctHeight>
+            </wp14:sizeRelV>
+          </wp:anchor>
+        </w:drawing>
+      </w:r>
+      <w:r>
+        <w:rPr>
+          <w:b/>
+          <w:bCs/>
+        </w:rPr>
+        <w:t>TPL (</w:t>
+      </w:r>
+      <w:proofErr w:type="spellStart"/>
+      <w:r>
+        <w:rPr>
+          <w:b/>
+          <w:bCs/>
+        </w:rPr>
+        <w:t>template</w:t>
+      </w:r>
+      <w:proofErr w:type="spellEnd"/>
+      <w:r>
+        <w:rPr>
+          <w:b/>
+          <w:bCs/>
+        </w:rPr>
+        <w:t xml:space="preserve">) </w:t>
+      </w:r>
+      <w:r>
+        <w:t>para cada una de estas secciones</w:t>
+      </w:r>
+      <w:r>
+        <w:t xml:space="preserve">, los mismos se encuentran en la carpeta </w:t>
+      </w:r>
+      <w:proofErr w:type="spellStart"/>
+      <w:r>
+        <w:rPr>
+          <w:b/>
+          <w:bCs/>
+        </w:rPr>
+        <w:t>templates</w:t>
+      </w:r>
+      <w:proofErr w:type="spellEnd"/>
+      <w:r>
+        <w:t>.</w:t>
+      </w:r>
+    </w:p>
+    <w:p>
+      <w:pPr>
+        <w:ind w:left="705"/>
+      </w:pPr>
+    </w:p>
+    <w:p>
+      <w:pPr>
+        <w:ind w:left="705"/>
+      </w:pPr>
+    </w:p>
+    <w:p>
+      <w:pPr>
+        <w:ind w:left="705"/>
+      </w:pPr>
+    </w:p>
+    <w:p>
+      <w:pPr>
+        <w:ind w:left="705"/>
+      </w:pPr>
+    </w:p>
+    <w:p>
+      <w:pPr>
+        <w:ind w:left="705"/>
+      </w:pPr>
+    </w:p>
+    <w:p>
+      <w:pPr>
+        <w:ind w:left="708"/>
+        <w:rPr>
+          <w:b/>
+          <w:bCs/>
+        </w:rPr>
+      </w:pPr>
+    </w:p>
+    <w:p>
+      <w:pPr>
+        <w:ind w:left="708"/>
+        <w:rPr>
+          <w:b/>
+          <w:bCs/>
+        </w:rPr>
+      </w:pPr>
+    </w:p>
+    <w:p>
+      <w:pPr>
+        <w:ind w:left="708"/>
+        <w:rPr>
+          <w:b/>
+          <w:bCs/>
+        </w:rPr>
+      </w:pPr>
+    </w:p>
+    <w:p>
+      <w:pPr>
+        <w:ind w:left="708"/>
+        <w:rPr>
+          <w:b/>
+          <w:bCs/>
+        </w:rPr>
+      </w:pPr>
+    </w:p>
+    <w:p>
+      <w:pPr>
+        <w:ind w:left="708"/>
+        <w:rPr>
+          <w:b/>
+          <w:bCs/>
+        </w:rPr>
+      </w:pPr>
     </w:p>
     <w:p>
       <w:pPr>
@@ -1713,33 +2729,35 @@
           <w:iCs/>
         </w:rPr>
       </w:pPr>
-    </w:p>
-    <w:p>
-      <w:pPr>
+      <w:r>
         <w:rPr>
           <w:i/>
           <w:iCs/>
         </w:rPr>
-      </w:pPr>
-      <w:r>
-        <w:rPr>
+        <w:tab/>
+      </w:r>
+    </w:p>
+    <w:p>
+      <w:pPr>
+        <w:ind w:firstLine="708"/>
+        <w:rPr>
+          <w:b/>
+          <w:bCs/>
           <w:i/>
           <w:iCs/>
         </w:rPr>
-        <w:tab/>
-      </w:r>
-    </w:p>
-    <w:p>
-      <w:pPr>
-        <w:ind w:firstLine="708"/>
+      </w:pPr>
+      <w:proofErr w:type="spellStart"/>
+      <w:r>
         <w:rPr>
           <w:b/>
           <w:bCs/>
           <w:i/>
           <w:iCs/>
         </w:rPr>
-      </w:pPr>
-      <w:proofErr w:type="spellStart"/>
+        <w:t>Areas</w:t>
+      </w:r>
+      <w:proofErr w:type="spellEnd"/>
       <w:r>
         <w:rPr>
           <w:b/>
@@ -1747,16 +2765,6 @@
           <w:i/>
           <w:iCs/>
         </w:rPr>
-        <w:t>Areas</w:t>
-      </w:r>
-      <w:proofErr w:type="spellEnd"/>
-      <w:r>
-        <w:rPr>
-          <w:b/>
-          <w:bCs/>
-          <w:i/>
-          <w:iCs/>
-        </w:rPr>
         <w:t xml:space="preserve"> y secciones del sistema:</w:t>
       </w:r>
     </w:p>
@@ -1765,7 +2773,15 @@
         <w:ind w:firstLine="708"/>
       </w:pPr>
       <w:r>
-        <w:t xml:space="preserve">La Pantalla consta de un menú que permite realizar  la modificación </w:t>
+        <w:t xml:space="preserve">La Pantalla consta de un menú que permite </w:t>
+      </w:r>
+      <w:proofErr w:type="gramStart"/>
+      <w:r>
+        <w:t>realizar  la</w:t>
+      </w:r>
+      <w:proofErr w:type="gramEnd"/>
+      <w:r>
+        <w:t xml:space="preserve"> modificación </w:t>
       </w:r>
     </w:p>
     <w:p/>
@@ -1791,7 +2807,7 @@
                     <pic:cNvPicPr/>
                   </pic:nvPicPr>
                   <pic:blipFill>
-                    <a:blip r:embed="rId6"/>
+                    <a:blip r:embed="rId9"/>
                     <a:stretch>
                       <a:fillRect/>
                     </a:stretch>
@@ -1834,7 +2850,7 @@
                     <pic:cNvPicPr/>
                   </pic:nvPicPr>
                   <pic:blipFill>
-                    <a:blip r:embed="rId7"/>
+                    <a:blip r:embed="rId10"/>
                     <a:stretch>
                       <a:fillRect/>
                     </a:stretch>
@@ -1878,7 +2894,7 @@
                     <pic:cNvPicPr/>
                   </pic:nvPicPr>
                   <pic:blipFill>
-                    <a:blip r:embed="rId8"/>
+                    <a:blip r:embed="rId11"/>
                     <a:stretch>
                       <a:fillRect/>
                     </a:stretch>
@@ -1920,7 +2936,7 @@
                     <pic:cNvPicPr/>
                   </pic:nvPicPr>
                   <pic:blipFill>
-                    <a:blip r:embed="rId9"/>
+                    <a:blip r:embed="rId12"/>
                     <a:stretch>
                       <a:fillRect/>
                     </a:stretch>
@@ -1964,7 +2980,7 @@
                     <pic:cNvPicPr/>
                   </pic:nvPicPr>
                   <pic:blipFill>
-                    <a:blip r:embed="rId10"/>
+                    <a:blip r:embed="rId13"/>
                     <a:stretch>
                       <a:fillRect/>
                     </a:stretch>
@@ -2006,7 +3022,7 @@
                     <pic:cNvPicPr/>
                   </pic:nvPicPr>
                   <pic:blipFill>
-                    <a:blip r:embed="rId11"/>
+                    <a:blip r:embed="rId14"/>
                     <a:stretch>
                       <a:fillRect/>
                     </a:stretch>
@@ -2955,6 +3971,7 @@
   <w:style w:type="character" w:default="1" w:styleId="Fuentedeprrafopredeter">
     <w:name w:val="Default Paragraph Font"/>
     <w:uiPriority w:val="1"/>
+    <w:semiHidden/>
     <w:unhideWhenUsed/>
   </w:style>
   <w:style w:type="table" w:default="1" w:styleId="Tablanormal">

</xml_diff>

<commit_message>
Was fixed the documentation
</commit_message>
<xml_diff>
--- a/_Documentacion/Sistema desarrollado como Prueba Técnica.docx
+++ b/_Documentacion/Sistema desarrollado como Prueba Técnica.docx
@@ -83,8 +83,8 @@
           <w:u w:val="single"/>
         </w:rPr>
         <w:pict w14:anchorId="699E2EC3">
-          <v:rect id="_x0000_s1041" style="position:absolute;left:0;text-align:left;margin-left:224.4pt;margin-top:18.55pt;width:279.25pt;height:51.35pt;z-index:251668480" fillcolor="black [3200]" strokecolor="#f2f2f2 [3041]" strokeweight="3pt">
-            <v:shadow on="t" type="perspective" color="#7f7f7f [1601]" opacity=".5" offset="1pt" offset2="-1pt"/>
+          <v:rect id="_x0000_s1041" style="position:absolute;left:0;text-align:left;margin-left:224.4pt;margin-top:18.55pt;width:259.25pt;height:51.35pt;z-index:251668480" fillcolor="white [3201]" strokecolor="#ed7d31 [3205]" strokeweight="2.5pt">
+            <v:shadow color="#868686"/>
             <v:textbox>
               <w:txbxContent>
                 <w:p>
@@ -92,6 +92,7 @@
                     <w:rPr>
                       <w:sz w:val="20"/>
                       <w:szCs w:val="20"/>
+                      <w:highlight w:val="yellow"/>
                       <w:lang w:val="es-ES"/>
                     </w:rPr>
                   </w:pPr>
@@ -99,6 +100,7 @@
                     <w:rPr>
                       <w:sz w:val="20"/>
                       <w:szCs w:val="20"/>
+                      <w:highlight w:val="yellow"/>
                       <w:lang w:val="es-ES"/>
                     </w:rPr>
                     <w:t>Descargar proyecto de:</w:t>
@@ -116,6 +118,7 @@
                     <w:rPr>
                       <w:sz w:val="20"/>
                       <w:szCs w:val="20"/>
+                      <w:highlight w:val="yellow"/>
                       <w:lang w:val="es-ES"/>
                     </w:rPr>
                     <w:t>https://github.com/mwest0101/PruebaTecnologicaWeb.git</w:t>
@@ -230,7 +233,7 @@
           <w:noProof/>
         </w:rPr>
         <w:drawing>
-          <wp:anchor distT="0" distB="0" distL="114300" distR="114300" simplePos="0" relativeHeight="251649024" behindDoc="0" locked="0" layoutInCell="1" allowOverlap="1" wp14:anchorId="2F409AF3" wp14:editId="64318D69">
+          <wp:anchor distT="0" distB="0" distL="114300" distR="114300" simplePos="0" relativeHeight="251649024" behindDoc="0" locked="0" layoutInCell="1" allowOverlap="1" wp14:anchorId="2F409AF3" wp14:editId="60ADB0B4">
             <wp:simplePos x="0" y="0"/>
             <wp:positionH relativeFrom="column">
               <wp:posOffset>4173772</wp:posOffset>
@@ -336,6 +339,21 @@
         </w:numPr>
       </w:pPr>
       <w:r>
+        <w:rPr>
+          <w:noProof/>
+        </w:rPr>
+        <w:pict w14:anchorId="67585612">
+          <v:shapetype id="_x0000_t32" coordsize="21600,21600" o:spt="32" o:oned="t" path="m,l21600,21600e" filled="f">
+            <v:path arrowok="t" fillok="f" o:connecttype="none"/>
+            <o:lock v:ext="edit" shapetype="t"/>
+          </v:shapetype>
+          <v:shape id="_x0000_s1027" type="#_x0000_t32" style="position:absolute;left:0;text-align:left;margin-left:171.6pt;margin-top:13.15pt;width:159.85pt;height:49.95pt;z-index:251656192" o:connectortype="straight" strokecolor="red" strokeweight="3pt">
+            <v:stroke endarrow="block"/>
+            <v:shadow type="perspective" color="#823b0b [1605]" opacity=".5" offset="1pt" offset2="-1pt"/>
+          </v:shape>
+        </w:pict>
+      </w:r>
+      <w:r>
         <w:t xml:space="preserve">Importar SQL de la carpeta </w:t>
       </w:r>
       <w:r>
@@ -406,21 +424,6 @@
           <w:iCs/>
         </w:rPr>
       </w:pPr>
-      <w:r>
-        <w:rPr>
-          <w:noProof/>
-        </w:rPr>
-        <w:pict w14:anchorId="67585612">
-          <v:shapetype id="_x0000_t32" coordsize="21600,21600" o:spt="32" o:oned="t" path="m,l21600,21600e" filled="f">
-            <v:path arrowok="t" fillok="f" o:connecttype="none"/>
-            <o:lock v:ext="edit" shapetype="t"/>
-          </v:shapetype>
-          <v:shape id="_x0000_s1027" type="#_x0000_t32" style="position:absolute;left:0;text-align:left;margin-left:415.15pt;margin-top:8.15pt;width:108.95pt;height:9.35pt;flip:x;z-index:251656192" o:connectortype="straight" strokecolor="red" strokeweight="3pt">
-            <v:stroke endarrow="block"/>
-            <v:shadow type="perspective" color="#823b0b [1605]" opacity=".5" offset="1pt" offset2="-1pt"/>
-          </v:shape>
-        </w:pict>
-      </w:r>
       <w:proofErr w:type="spellStart"/>
       <w:r>
         <w:rPr>
@@ -574,10 +577,26 @@
       </w:pPr>
       <w:r>
         <w:rPr>
+          <w:b/>
+          <w:bCs/>
           <w:noProof/>
+          <w:sz w:val="32"/>
+          <w:szCs w:val="32"/>
+          <w:u w:val="single"/>
+        </w:rPr>
+        <w:pict w14:anchorId="67585612">
+          <v:shape id="_x0000_s1028" type="#_x0000_t32" style="position:absolute;left:0;text-align:left;margin-left:297.5pt;margin-top:9.35pt;width:42pt;height:44pt;z-index:251657216" o:connectortype="straight" strokecolor="red" strokeweight="3pt">
+            <v:stroke endarrow="block"/>
+            <v:shadow type="perspective" color="#823b0b [1605]" opacity=".5" offset="1pt" offset2="-1pt"/>
+          </v:shape>
+        </w:pict>
+      </w:r>
+      <w:r>
+        <w:rPr>
+          <w:noProof/>
         </w:rPr>
         <w:drawing>
-          <wp:anchor distT="0" distB="0" distL="114300" distR="114300" simplePos="0" relativeHeight="251650048" behindDoc="0" locked="0" layoutInCell="1" allowOverlap="1" wp14:anchorId="6F46C014" wp14:editId="5C0AE95B">
+          <wp:anchor distT="0" distB="0" distL="114300" distR="114300" simplePos="0" relativeHeight="251637248" behindDoc="0" locked="0" layoutInCell="1" allowOverlap="1" wp14:anchorId="6F46C014" wp14:editId="5C0AE95B">
             <wp:simplePos x="0" y="0"/>
             <wp:positionH relativeFrom="column">
               <wp:posOffset>4271010</wp:posOffset>
@@ -678,34 +697,19 @@
     <w:p>
       <w:r>
         <w:rPr>
-          <w:b/>
-          <w:bCs/>
           <w:noProof/>
-          <w:sz w:val="32"/>
-          <w:szCs w:val="32"/>
-          <w:u w:val="single"/>
-        </w:rPr>
-        <w:pict w14:anchorId="67585612">
-          <v:shape id="_x0000_s1028" type="#_x0000_t32" style="position:absolute;margin-left:375.8pt;margin-top:3pt;width:130.2pt;height:15.85pt;flip:x;z-index:251657216" o:connectortype="straight" strokecolor="red" strokeweight="3pt">
-            <v:stroke endarrow="block"/>
-            <v:shadow type="perspective" color="#823b0b [1605]" opacity=".5" offset="1pt" offset2="-1pt"/>
-          </v:shape>
-        </w:pict>
-      </w:r>
-      <w:r>
-        <w:rPr>
-          <w:noProof/>
         </w:rPr>
         <w:pict w14:anchorId="79556796">
-          <v:rect id="_x0000_s1029" style="position:absolute;margin-left:43.95pt;margin-top:6.1pt;width:254.2pt;height:120.85pt;z-index:251658240" fillcolor="black [3200]" strokecolor="#f2f2f2 [3041]" strokeweight="3pt">
-            <v:shadow on="t" type="perspective" color="#7f7f7f [1601]" opacity=".5" offset="1pt" offset2="-1pt"/>
+          <v:rect id="_x0000_s1029" style="position:absolute;margin-left:43.95pt;margin-top:6.1pt;width:254.2pt;height:120.85pt;z-index:251658240" fillcolor="white [3201]" strokecolor="#5b9bd5 [3208]" strokeweight="1pt">
+            <v:stroke dashstyle="dash"/>
+            <v:shadow color="#868686"/>
             <v:textbox>
               <w:txbxContent>
                 <w:p>
                   <w:pPr>
                     <w:pStyle w:val="Sinespaciado"/>
                     <w:rPr>
-                      <w:color w:val="92D050"/>
+                      <w:color w:val="000000" w:themeColor="text1"/>
                       <w:sz w:val="16"/>
                       <w:szCs w:val="16"/>
                       <w:lang w:val="es-ES"/>
@@ -713,7 +717,7 @@
                   </w:pPr>
                   <w:r>
                     <w:rPr>
-                      <w:color w:val="92D050"/>
+                      <w:color w:val="000000" w:themeColor="text1"/>
                       <w:sz w:val="16"/>
                       <w:szCs w:val="16"/>
                       <w:lang w:val="es-ES"/>
@@ -723,7 +727,7 @@
                   <w:proofErr w:type="spellStart"/>
                   <w:r>
                     <w:rPr>
-                      <w:color w:val="92D050"/>
+                      <w:color w:val="000000" w:themeColor="text1"/>
                       <w:sz w:val="16"/>
                       <w:szCs w:val="16"/>
                       <w:lang w:val="es-ES"/>
@@ -733,7 +737,7 @@
                   <w:proofErr w:type="spellEnd"/>
                   <w:r>
                     <w:rPr>
-                      <w:color w:val="92D050"/>
+                      <w:color w:val="000000" w:themeColor="text1"/>
                       <w:sz w:val="16"/>
                       <w:szCs w:val="16"/>
                       <w:lang w:val="es-ES"/>
@@ -745,7 +749,7 @@
                   <w:pPr>
                     <w:pStyle w:val="Sinespaciado"/>
                     <w:rPr>
-                      <w:color w:val="92D050"/>
+                      <w:color w:val="000000" w:themeColor="text1"/>
                       <w:sz w:val="16"/>
                       <w:szCs w:val="16"/>
                       <w:lang w:val="es-ES"/>
@@ -753,7 +757,7 @@
                   </w:pPr>
                   <w:r>
                     <w:rPr>
-                      <w:color w:val="92D050"/>
+                      <w:color w:val="000000" w:themeColor="text1"/>
                       <w:sz w:val="16"/>
                       <w:szCs w:val="16"/>
                       <w:lang w:val="es-ES"/>
@@ -763,7 +767,7 @@
                   <w:proofErr w:type="spellStart"/>
                   <w:r>
                     <w:rPr>
-                      <w:color w:val="92D050"/>
+                      <w:color w:val="000000" w:themeColor="text1"/>
                       <w:sz w:val="16"/>
                       <w:szCs w:val="16"/>
                       <w:lang w:val="es-ES"/>
@@ -773,7 +777,7 @@
                   <w:proofErr w:type="spellEnd"/>
                   <w:r>
                     <w:rPr>
-                      <w:color w:val="92D050"/>
+                      <w:color w:val="000000" w:themeColor="text1"/>
                       <w:sz w:val="16"/>
                       <w:szCs w:val="16"/>
                       <w:lang w:val="es-ES"/>
@@ -785,7 +789,7 @@
                   <w:pPr>
                     <w:pStyle w:val="Sinespaciado"/>
                     <w:rPr>
-                      <w:color w:val="92D050"/>
+                      <w:color w:val="000000" w:themeColor="text1"/>
                       <w:sz w:val="16"/>
                       <w:szCs w:val="16"/>
                       <w:lang w:val="es-ES"/>
@@ -793,7 +797,7 @@
                   </w:pPr>
                   <w:r>
                     <w:rPr>
-                      <w:color w:val="92D050"/>
+                      <w:color w:val="000000" w:themeColor="text1"/>
                       <w:sz w:val="16"/>
                       <w:szCs w:val="16"/>
                       <w:lang w:val="es-ES"/>
@@ -803,7 +807,7 @@
                   <w:proofErr w:type="spellStart"/>
                   <w:r>
                     <w:rPr>
-                      <w:color w:val="92D050"/>
+                      <w:color w:val="000000" w:themeColor="text1"/>
                       <w:sz w:val="16"/>
                       <w:szCs w:val="16"/>
                       <w:lang w:val="es-ES"/>
@@ -813,7 +817,7 @@
                   <w:proofErr w:type="spellEnd"/>
                   <w:r>
                     <w:rPr>
-                      <w:color w:val="92D050"/>
+                      <w:color w:val="000000" w:themeColor="text1"/>
                       <w:sz w:val="16"/>
                       <w:szCs w:val="16"/>
                       <w:lang w:val="es-ES"/>
@@ -824,7 +828,7 @@
                   <w:proofErr w:type="gramStart"/>
                   <w:r>
                     <w:rPr>
-                      <w:color w:val="92D050"/>
+                      <w:color w:val="000000" w:themeColor="text1"/>
                       <w:sz w:val="16"/>
                       <w:szCs w:val="16"/>
                       <w:lang w:val="es-ES"/>
@@ -838,7 +842,7 @@
                   <w:pPr>
                     <w:pStyle w:val="Sinespaciado"/>
                     <w:rPr>
-                      <w:color w:val="92D050"/>
+                      <w:color w:val="000000" w:themeColor="text1"/>
                       <w:sz w:val="16"/>
                       <w:szCs w:val="16"/>
                       <w:lang w:val="es-ES"/>
@@ -846,7 +850,7 @@
                   </w:pPr>
                   <w:r>
                     <w:rPr>
-                      <w:color w:val="92D050"/>
+                      <w:color w:val="000000" w:themeColor="text1"/>
                       <w:sz w:val="16"/>
                       <w:szCs w:val="16"/>
                       <w:lang w:val="es-ES"/>
@@ -856,7 +860,7 @@
                   <w:proofErr w:type="spellStart"/>
                   <w:r>
                     <w:rPr>
-                      <w:color w:val="92D050"/>
+                      <w:color w:val="000000" w:themeColor="text1"/>
                       <w:sz w:val="16"/>
                       <w:szCs w:val="16"/>
                       <w:lang w:val="es-ES"/>
@@ -866,7 +870,7 @@
                   <w:proofErr w:type="spellEnd"/>
                   <w:r>
                     <w:rPr>
-                      <w:color w:val="92D050"/>
+                      <w:color w:val="000000" w:themeColor="text1"/>
                       <w:sz w:val="16"/>
                       <w:szCs w:val="16"/>
                       <w:lang w:val="es-ES"/>
@@ -878,7 +882,7 @@
                   <w:pPr>
                     <w:pStyle w:val="Sinespaciado"/>
                     <w:rPr>
-                      <w:color w:val="92D050"/>
+                      <w:color w:val="000000" w:themeColor="text1"/>
                       <w:sz w:val="16"/>
                       <w:szCs w:val="16"/>
                       <w:lang w:val="es-ES"/>
@@ -886,7 +890,7 @@
                   </w:pPr>
                   <w:r>
                     <w:rPr>
-                      <w:color w:val="92D050"/>
+                      <w:color w:val="000000" w:themeColor="text1"/>
                       <w:sz w:val="16"/>
                       <w:szCs w:val="16"/>
                       <w:lang w:val="es-ES"/>
@@ -896,7 +900,7 @@
                   <w:proofErr w:type="spellStart"/>
                   <w:r>
                     <w:rPr>
-                      <w:color w:val="92D050"/>
+                      <w:color w:val="000000" w:themeColor="text1"/>
                       <w:sz w:val="16"/>
                       <w:szCs w:val="16"/>
                       <w:lang w:val="es-ES"/>
@@ -906,7 +910,7 @@
                   <w:proofErr w:type="spellEnd"/>
                   <w:r>
                     <w:rPr>
-                      <w:color w:val="92D050"/>
+                      <w:color w:val="000000" w:themeColor="text1"/>
                       <w:sz w:val="16"/>
                       <w:szCs w:val="16"/>
                       <w:lang w:val="es-ES"/>
@@ -916,7 +920,7 @@
                   <w:proofErr w:type="spellStart"/>
                   <w:r>
                     <w:rPr>
-                      <w:color w:val="92D050"/>
+                      <w:color w:val="000000" w:themeColor="text1"/>
                       <w:sz w:val="16"/>
                       <w:szCs w:val="16"/>
                       <w:lang w:val="es-ES"/>
@@ -926,7 +930,7 @@
                   <w:proofErr w:type="spellEnd"/>
                   <w:r>
                     <w:rPr>
-                      <w:color w:val="92D050"/>
+                      <w:color w:val="000000" w:themeColor="text1"/>
                       <w:sz w:val="16"/>
                       <w:szCs w:val="16"/>
                       <w:lang w:val="es-ES"/>
@@ -936,7 +940,7 @@
                   <w:proofErr w:type="spellStart"/>
                   <w:r>
                     <w:rPr>
-                      <w:color w:val="92D050"/>
+                      <w:color w:val="000000" w:themeColor="text1"/>
                       <w:sz w:val="16"/>
                       <w:szCs w:val="16"/>
                       <w:lang w:val="es-ES"/>
@@ -946,7 +950,7 @@
                   <w:proofErr w:type="spellEnd"/>
                   <w:r>
                     <w:rPr>
-                      <w:color w:val="92D050"/>
+                      <w:color w:val="000000" w:themeColor="text1"/>
                       <w:sz w:val="16"/>
                       <w:szCs w:val="16"/>
                       <w:lang w:val="es-ES"/>
@@ -956,7 +960,7 @@
                   <w:proofErr w:type="spellStart"/>
                   <w:r>
                     <w:rPr>
-                      <w:color w:val="92D050"/>
+                      <w:color w:val="000000" w:themeColor="text1"/>
                       <w:sz w:val="16"/>
                       <w:szCs w:val="16"/>
                       <w:lang w:val="es-ES"/>
@@ -969,7 +973,7 @@
                   <w:pPr>
                     <w:pStyle w:val="Sinespaciado"/>
                     <w:rPr>
-                      <w:color w:val="92D050"/>
+                      <w:color w:val="000000" w:themeColor="text1"/>
                       <w:sz w:val="16"/>
                       <w:szCs w:val="16"/>
                       <w:lang w:val="es-ES"/>
@@ -977,7 +981,7 @@
                   </w:pPr>
                   <w:r>
                     <w:rPr>
-                      <w:color w:val="92D050"/>
+                      <w:color w:val="000000" w:themeColor="text1"/>
                       <w:sz w:val="16"/>
                       <w:szCs w:val="16"/>
                       <w:lang w:val="es-ES"/>
@@ -987,7 +991,7 @@
                   <w:proofErr w:type="spellStart"/>
                   <w:r>
                     <w:rPr>
-                      <w:color w:val="92D050"/>
+                      <w:color w:val="000000" w:themeColor="text1"/>
                       <w:sz w:val="16"/>
                       <w:szCs w:val="16"/>
                       <w:lang w:val="es-ES"/>
@@ -997,7 +1001,7 @@
                   <w:proofErr w:type="spellEnd"/>
                   <w:r>
                     <w:rPr>
-                      <w:color w:val="92D050"/>
+                      <w:color w:val="000000" w:themeColor="text1"/>
                       <w:sz w:val="16"/>
                       <w:szCs w:val="16"/>
                       <w:lang w:val="es-ES"/>
@@ -1007,7 +1011,7 @@
                   <w:proofErr w:type="spellStart"/>
                   <w:r>
                     <w:rPr>
-                      <w:color w:val="92D050"/>
+                      <w:color w:val="000000" w:themeColor="text1"/>
                       <w:sz w:val="16"/>
                       <w:szCs w:val="16"/>
                       <w:lang w:val="es-ES"/>
@@ -1020,7 +1024,7 @@
                   <w:pPr>
                     <w:pStyle w:val="Sinespaciado"/>
                     <w:rPr>
-                      <w:color w:val="92D050"/>
+                      <w:color w:val="000000" w:themeColor="text1"/>
                       <w:sz w:val="16"/>
                       <w:szCs w:val="16"/>
                       <w:lang w:val="es-ES"/>
@@ -1028,7 +1032,7 @@
                   </w:pPr>
                   <w:r>
                     <w:rPr>
-                      <w:color w:val="92D050"/>
+                      <w:color w:val="000000" w:themeColor="text1"/>
                       <w:sz w:val="16"/>
                       <w:szCs w:val="16"/>
                       <w:lang w:val="es-ES"/>
@@ -1038,7 +1042,7 @@
                   <w:proofErr w:type="spellStart"/>
                   <w:r>
                     <w:rPr>
-                      <w:color w:val="92D050"/>
+                      <w:color w:val="000000" w:themeColor="text1"/>
                       <w:sz w:val="16"/>
                       <w:szCs w:val="16"/>
                       <w:lang w:val="es-ES"/>
@@ -1048,7 +1052,7 @@
                   <w:proofErr w:type="spellEnd"/>
                   <w:r>
                     <w:rPr>
-                      <w:color w:val="92D050"/>
+                      <w:color w:val="000000" w:themeColor="text1"/>
                       <w:sz w:val="16"/>
                       <w:szCs w:val="16"/>
                       <w:lang w:val="es-ES"/>
@@ -1058,7 +1062,7 @@
                   <w:proofErr w:type="spellStart"/>
                   <w:r>
                     <w:rPr>
-                      <w:color w:val="92D050"/>
+                      <w:color w:val="000000" w:themeColor="text1"/>
                       <w:sz w:val="16"/>
                       <w:szCs w:val="16"/>
                       <w:lang w:val="es-ES"/>
@@ -1068,7 +1072,7 @@
                   <w:proofErr w:type="spellEnd"/>
                   <w:r>
                     <w:rPr>
-                      <w:color w:val="92D050"/>
+                      <w:color w:val="000000" w:themeColor="text1"/>
                       <w:sz w:val="16"/>
                       <w:szCs w:val="16"/>
                       <w:lang w:val="es-ES"/>
@@ -1078,7 +1082,7 @@
                   <w:proofErr w:type="spellStart"/>
                   <w:r>
                     <w:rPr>
-                      <w:color w:val="92D050"/>
+                      <w:color w:val="000000" w:themeColor="text1"/>
                       <w:sz w:val="16"/>
                       <w:szCs w:val="16"/>
                       <w:lang w:val="es-ES"/>
@@ -1091,7 +1095,7 @@
                   <w:pPr>
                     <w:pStyle w:val="Sinespaciado"/>
                     <w:rPr>
-                      <w:color w:val="92D050"/>
+                      <w:color w:val="000000" w:themeColor="text1"/>
                       <w:sz w:val="16"/>
                       <w:szCs w:val="16"/>
                       <w:lang w:val="es-ES"/>
@@ -1099,7 +1103,7 @@
                   </w:pPr>
                   <w:r>
                     <w:rPr>
-                      <w:color w:val="92D050"/>
+                      <w:color w:val="000000" w:themeColor="text1"/>
                       <w:sz w:val="16"/>
                       <w:szCs w:val="16"/>
                       <w:lang w:val="es-ES"/>
@@ -1109,7 +1113,7 @@
                   <w:proofErr w:type="spellStart"/>
                   <w:r>
                     <w:rPr>
-                      <w:color w:val="92D050"/>
+                      <w:color w:val="000000" w:themeColor="text1"/>
                       <w:sz w:val="16"/>
                       <w:szCs w:val="16"/>
                       <w:lang w:val="es-ES"/>
@@ -1119,7 +1123,7 @@
                   <w:proofErr w:type="spellEnd"/>
                   <w:r>
                     <w:rPr>
-                      <w:color w:val="92D050"/>
+                      <w:color w:val="000000" w:themeColor="text1"/>
                       <w:sz w:val="16"/>
                       <w:szCs w:val="16"/>
                       <w:lang w:val="es-ES"/>
@@ -1131,7 +1135,7 @@
                   <w:pPr>
                     <w:pStyle w:val="Sinespaciado"/>
                     <w:rPr>
-                      <w:color w:val="92D050"/>
+                      <w:color w:val="000000" w:themeColor="text1"/>
                       <w:sz w:val="16"/>
                       <w:szCs w:val="16"/>
                       <w:lang w:val="es-ES"/>
@@ -1139,7 +1143,7 @@
                   </w:pPr>
                   <w:r>
                     <w:rPr>
-                      <w:color w:val="92D050"/>
+                      <w:color w:val="000000" w:themeColor="text1"/>
                       <w:sz w:val="16"/>
                       <w:szCs w:val="16"/>
                       <w:lang w:val="es-ES"/>
@@ -1149,7 +1153,7 @@
                   <w:proofErr w:type="gramStart"/>
                   <w:r>
                     <w:rPr>
-                      <w:color w:val="92D050"/>
+                      <w:color w:val="000000" w:themeColor="text1"/>
                       <w:sz w:val="16"/>
                       <w:szCs w:val="16"/>
                       <w:lang w:val="es-ES"/>
@@ -1159,7 +1163,7 @@
                   <w:proofErr w:type="gramEnd"/>
                   <w:r>
                     <w:rPr>
-                      <w:color w:val="92D050"/>
+                      <w:color w:val="000000" w:themeColor="text1"/>
                       <w:sz w:val="16"/>
                       <w:szCs w:val="16"/>
                       <w:lang w:val="es-ES"/>
@@ -1171,7 +1175,7 @@
                   <w:pPr>
                     <w:pStyle w:val="Sinespaciado"/>
                     <w:rPr>
-                      <w:color w:val="92D050"/>
+                      <w:color w:val="000000" w:themeColor="text1"/>
                       <w:sz w:val="16"/>
                       <w:szCs w:val="16"/>
                       <w:lang w:val="es-ES"/>
@@ -1179,7 +1183,7 @@
                   </w:pPr>
                   <w:r>
                     <w:rPr>
-                      <w:color w:val="92D050"/>
+                      <w:color w:val="000000" w:themeColor="text1"/>
                       <w:sz w:val="16"/>
                       <w:szCs w:val="16"/>
                       <w:lang w:val="es-ES"/>
@@ -1189,7 +1193,7 @@
                   <w:proofErr w:type="spellStart"/>
                   <w:r>
                     <w:rPr>
-                      <w:color w:val="92D050"/>
+                      <w:color w:val="000000" w:themeColor="text1"/>
                       <w:sz w:val="16"/>
                       <w:szCs w:val="16"/>
                       <w:lang w:val="es-ES"/>
@@ -1202,7 +1206,7 @@
                   <w:pPr>
                     <w:pStyle w:val="Sinespaciado"/>
                     <w:rPr>
-                      <w:color w:val="92D050"/>
+                      <w:color w:val="000000" w:themeColor="text1"/>
                       <w:sz w:val="16"/>
                       <w:szCs w:val="16"/>
                       <w:lang w:val="es-ES"/>
@@ -1210,7 +1214,7 @@
                   </w:pPr>
                   <w:r>
                     <w:rPr>
-                      <w:color w:val="92D050"/>
+                      <w:color w:val="000000" w:themeColor="text1"/>
                       <w:sz w:val="16"/>
                       <w:szCs w:val="16"/>
                       <w:lang w:val="es-ES"/>
@@ -1220,7 +1224,7 @@
                   <w:proofErr w:type="spellStart"/>
                   <w:r>
                     <w:rPr>
-                      <w:color w:val="92D050"/>
+                      <w:color w:val="000000" w:themeColor="text1"/>
                       <w:sz w:val="16"/>
                       <w:szCs w:val="16"/>
                       <w:lang w:val="es-ES"/>
@@ -1230,7 +1234,7 @@
                   <w:proofErr w:type="spellEnd"/>
                   <w:r>
                     <w:rPr>
-                      <w:color w:val="92D050"/>
+                      <w:color w:val="000000" w:themeColor="text1"/>
                       <w:sz w:val="16"/>
                       <w:szCs w:val="16"/>
                       <w:lang w:val="es-ES"/>
@@ -1289,8 +1293,9 @@
           <w:noProof/>
         </w:rPr>
         <w:pict w14:anchorId="79556796">
-          <v:rect id="_x0000_s1030" style="position:absolute;margin-left:49.7pt;margin-top:1.6pt;width:254.2pt;height:100.2pt;z-index:251659264;mso-wrap-style:square;mso-width-percent:0;mso-height-percent:0;mso-left-percent:-10001;mso-top-percent:-10001;mso-wrap-distance-left:9pt;mso-wrap-distance-top:0;mso-wrap-distance-right:9pt;mso-wrap-distance-bottom:0;mso-position-horizontal:absolute;mso-position-horizontal-relative:text;mso-position-vertical:absolute;mso-position-vertical-relative:text;mso-width-percent:0;mso-height-percent:0;mso-left-percent:-10001;mso-top-percent:-10001;mso-width-relative:page;mso-height-relative:page;mso-position-horizontal-col-start:0;mso-width-col-span:0;v-text-anchor:top" fillcolor="black [3200]" strokecolor="#f2f2f2 [3041]" strokeweight="3pt">
-            <v:shadow on="t" type="perspective" color="#7f7f7f [1601]" opacity=".5" offset="1pt" offset2="-1pt"/>
+          <v:rect id="_x0000_s1030" style="position:absolute;margin-left:49.7pt;margin-top:1.6pt;width:254.2pt;height:100.2pt;z-index:251659264;mso-wrap-style:square;mso-width-percent:0;mso-height-percent:0;mso-left-percent:-10001;mso-top-percent:-10001;mso-wrap-distance-left:9pt;mso-wrap-distance-top:0;mso-wrap-distance-right:9pt;mso-wrap-distance-bottom:0;mso-position-horizontal:absolute;mso-position-horizontal-relative:text;mso-position-vertical:absolute;mso-position-vertical-relative:text;mso-width-percent:0;mso-height-percent:0;mso-left-percent:-10001;mso-top-percent:-10001;mso-width-relative:page;mso-height-relative:page;mso-position-horizontal-col-start:0;mso-width-col-span:0;v-text-anchor:top" fillcolor="white [3201]" strokecolor="#5b9bd5 [3208]" strokeweight="1pt">
+            <v:stroke dashstyle="dash"/>
+            <v:shadow color="#868686"/>
             <v:textbox>
               <w:txbxContent>
                 <w:p>
@@ -2067,8 +2072,192 @@
         <w:rPr>
           <w:noProof/>
         </w:rPr>
+        <w:pict w14:anchorId="39436166">
+          <v:shape id="_x0000_s1045" type="#_x0000_t32" style="position:absolute;left:0;text-align:left;margin-left:263.85pt;margin-top:73.5pt;width:121.45pt;height:36.35pt;flip:y;z-index:251701760" o:connectortype="straight" strokecolor="red" strokeweight="3pt">
+            <v:stroke endarrow="block"/>
+          </v:shape>
+        </w:pict>
+      </w:r>
+      <w:r>
+        <w:rPr>
+          <w:noProof/>
+        </w:rPr>
+        <w:pict w14:anchorId="02AD57BA">
+          <v:rect id="_x0000_s1044" style="position:absolute;left:0;text-align:left;margin-left:34.15pt;margin-top:79.8pt;width:229.7pt;height:63.15pt;z-index:251700736" fillcolor="white [3201]" strokecolor="black [3200]" strokeweight="1pt">
+            <v:stroke dashstyle="dash"/>
+            <v:shadow color="#868686"/>
+            <v:textbox>
+              <w:txbxContent>
+                <w:p>
+                  <w:pPr>
+                    <w:rPr>
+                      <w:b/>
+                      <w:bCs/>
+                      <w:color w:val="000000" w:themeColor="text1"/>
+                      <w:sz w:val="20"/>
+                      <w:szCs w:val="20"/>
+                    </w:rPr>
+                  </w:pPr>
+                  <w:r>
+                    <w:rPr>
+                      <w:b/>
+                      <w:bCs/>
+                      <w:color w:val="000000" w:themeColor="text1"/>
+                      <w:sz w:val="20"/>
+                      <w:szCs w:val="20"/>
+                      <w:highlight w:val="yellow"/>
+                    </w:rPr>
+                    <w:t xml:space="preserve">Es importante configurar en este paso el usuario y </w:t>
+                  </w:r>
+                  <w:proofErr w:type="spellStart"/>
+                  <w:r>
+                    <w:rPr>
+                      <w:b/>
+                      <w:bCs/>
+                      <w:color w:val="000000" w:themeColor="text1"/>
+                      <w:sz w:val="20"/>
+                      <w:szCs w:val="20"/>
+                      <w:highlight w:val="yellow"/>
+                    </w:rPr>
+                    <w:t>password</w:t>
+                  </w:r>
+                  <w:proofErr w:type="spellEnd"/>
+                  <w:r>
+                    <w:rPr>
+                      <w:b/>
+                      <w:bCs/>
+                      <w:color w:val="000000" w:themeColor="text1"/>
+                      <w:sz w:val="20"/>
+                      <w:szCs w:val="20"/>
+                      <w:highlight w:val="yellow"/>
+                    </w:rPr>
+                    <w:t xml:space="preserve"> de conexión a </w:t>
+                  </w:r>
+                  <w:proofErr w:type="spellStart"/>
+                  <w:proofErr w:type="gramStart"/>
+                  <w:r>
+                    <w:rPr>
+                      <w:b/>
+                      <w:bCs/>
+                      <w:color w:val="000000" w:themeColor="text1"/>
+                      <w:sz w:val="20"/>
+                      <w:szCs w:val="20"/>
+                      <w:highlight w:val="yellow"/>
+                    </w:rPr>
+                    <w:t>mysql</w:t>
+                  </w:r>
+                  <w:proofErr w:type="spellEnd"/>
+                  <w:r>
+                    <w:rPr>
+                      <w:b/>
+                      <w:bCs/>
+                      <w:color w:val="000000" w:themeColor="text1"/>
+                      <w:sz w:val="20"/>
+                      <w:szCs w:val="20"/>
+                      <w:highlight w:val="yellow"/>
+                    </w:rPr>
+                    <w:t xml:space="preserve"> ,</w:t>
+                  </w:r>
+                  <w:proofErr w:type="gramEnd"/>
+                  <w:r>
+                    <w:rPr>
+                      <w:b/>
+                      <w:bCs/>
+                      <w:color w:val="000000" w:themeColor="text1"/>
+                      <w:sz w:val="20"/>
+                      <w:szCs w:val="20"/>
+                      <w:highlight w:val="yellow"/>
+                    </w:rPr>
+                    <w:t xml:space="preserve"> en este caso :</w:t>
+                  </w:r>
+                  <w:r>
+                    <w:rPr>
+                      <w:b/>
+                      <w:bCs/>
+                      <w:color w:val="000000" w:themeColor="text1"/>
+                      <w:sz w:val="20"/>
+                      <w:szCs w:val="20"/>
+                    </w:rPr>
+                    <w:t xml:space="preserve"> </w:t>
+                  </w:r>
+                </w:p>
+                <w:p>
+                  <w:pPr>
+                    <w:rPr>
+                      <w:b/>
+                      <w:bCs/>
+                      <w:color w:val="000000" w:themeColor="text1"/>
+                      <w:sz w:val="20"/>
+                      <w:szCs w:val="20"/>
+                    </w:rPr>
+                  </w:pPr>
+                  <w:proofErr w:type="spellStart"/>
+                  <w:proofErr w:type="gramStart"/>
+                  <w:r>
+                    <w:rPr>
+                      <w:b/>
+                      <w:bCs/>
+                      <w:color w:val="000000" w:themeColor="text1"/>
+                      <w:sz w:val="20"/>
+                      <w:szCs w:val="20"/>
+                    </w:rPr>
+                    <w:t>Usuario:mauri</w:t>
+                  </w:r>
+                  <w:proofErr w:type="spellEnd"/>
+                  <w:proofErr w:type="gramEnd"/>
+                  <w:r>
+                    <w:rPr>
+                      <w:b/>
+                      <w:bCs/>
+                      <w:color w:val="000000" w:themeColor="text1"/>
+                      <w:sz w:val="20"/>
+                      <w:szCs w:val="20"/>
+                    </w:rPr>
+                    <w:t xml:space="preserve"> / </w:t>
+                  </w:r>
+                  <w:proofErr w:type="spellStart"/>
+                  <w:r>
+                    <w:rPr>
+                      <w:b/>
+                      <w:bCs/>
+                      <w:color w:val="000000" w:themeColor="text1"/>
+                      <w:sz w:val="20"/>
+                      <w:szCs w:val="20"/>
+                    </w:rPr>
+                    <w:t>Password:mauripw</w:t>
+                  </w:r>
+                  <w:proofErr w:type="spellEnd"/>
+                </w:p>
+                <w:p>
+                  <w:pPr>
+                    <w:rPr>
+                      <w:color w:val="000000" w:themeColor="text1"/>
+                      <w:sz w:val="16"/>
+                      <w:szCs w:val="16"/>
+                    </w:rPr>
+                  </w:pPr>
+                </w:p>
+              </w:txbxContent>
+            </v:textbox>
+          </v:rect>
+        </w:pict>
+      </w:r>
+      <w:r>
+        <w:rPr>
+          <w:noProof/>
+        </w:rPr>
+        <w:pict w14:anchorId="42C5DA7F">
+          <v:shape id="_x0000_s1042" type="#_x0000_t32" style="position:absolute;left:0;text-align:left;margin-left:242.55pt;margin-top:9.65pt;width:32.6pt;height:6.9pt;z-index:251683328" o:connectortype="straight" strokecolor="red" strokeweight="2.25pt">
+            <v:stroke endarrow="block"/>
+          </v:shape>
+        </w:pict>
+      </w:r>
+      <w:r>
+        <w:rPr>
+          <w:noProof/>
+        </w:rPr>
         <w:drawing>
-          <wp:anchor distT="0" distB="0" distL="114300" distR="114300" simplePos="0" relativeHeight="251670016" behindDoc="0" locked="0" layoutInCell="1" allowOverlap="1" wp14:anchorId="10EC7DD0" wp14:editId="3B42A35F">
+          <wp:anchor distT="0" distB="0" distL="114300" distR="114300" simplePos="0" relativeHeight="251699712" behindDoc="0" locked="0" layoutInCell="1" allowOverlap="1" wp14:anchorId="10EC7DD0" wp14:editId="3B42A35F">
             <wp:simplePos x="0" y="0"/>
             <wp:positionH relativeFrom="column">
               <wp:posOffset>4877187</wp:posOffset>
@@ -2128,7 +2317,7 @@
           <w:noProof/>
         </w:rPr>
         <w:drawing>
-          <wp:anchor distT="0" distB="0" distL="114300" distR="114300" simplePos="0" relativeHeight="251657728" behindDoc="0" locked="0" layoutInCell="1" allowOverlap="1" wp14:anchorId="47BADEED" wp14:editId="0FF6B640">
+          <wp:anchor distT="0" distB="0" distL="114300" distR="114300" simplePos="0" relativeHeight="251671040" behindDoc="0" locked="0" layoutInCell="1" allowOverlap="1" wp14:anchorId="47BADEED" wp14:editId="0FF6B640">
             <wp:simplePos x="0" y="0"/>
             <wp:positionH relativeFrom="column">
               <wp:posOffset>3431209</wp:posOffset>
@@ -2298,6 +2487,15 @@
           <w:bCs/>
         </w:rPr>
       </w:pPr>
+    </w:p>
+    <w:p>
+      <w:pPr>
+        <w:ind w:left="708"/>
+        <w:rPr>
+          <w:b/>
+          <w:bCs/>
+        </w:rPr>
+      </w:pPr>
       <w:r>
         <w:rPr>
           <w:b/>
@@ -2342,15 +2540,13 @@
         <w:t xml:space="preserve"> </w:t>
       </w:r>
       <w:r>
-        <w:t xml:space="preserve">del proyecto. Este mismo enlaza </w:t>
-      </w:r>
-      <w:proofErr w:type="gramStart"/>
-      <w:r>
-        <w:t>toda las demás funcionalidades</w:t>
-      </w:r>
-      <w:proofErr w:type="gramEnd"/>
-      <w:r>
-        <w:t xml:space="preserve"> del sistema como así también inicializa e instancia el sistema de témplate </w:t>
+        <w:t>del proyecto. Este mismo enlaza toda la</w:t>
+      </w:r>
+      <w:r>
+        <w:t xml:space="preserve"> </w:t>
+      </w:r>
+      <w:r>
+        <w:t xml:space="preserve">funcionalidad del sistema como así también inicializa e instancia el sistema de témplate </w:t>
       </w:r>
       <w:proofErr w:type="spellStart"/>
       <w:r>
@@ -2361,6 +2557,13 @@
         <w:t>smarty</w:t>
       </w:r>
       <w:proofErr w:type="spellEnd"/>
+      <w:r>
+        <w:rPr>
+          <w:b/>
+          <w:bCs/>
+        </w:rPr>
+        <w:t>.</w:t>
+      </w:r>
     </w:p>
     <w:p>
       <w:pPr>
@@ -2391,19 +2594,8 @@
         <w:rPr>
           <w:noProof/>
         </w:rPr>
-        <w:pict w14:anchorId="7AD47E86">
-          <v:shape id="_x0000_s1031" type="#_x0000_t32" style="position:absolute;left:0;text-align:left;margin-left:315.2pt;margin-top:61.55pt;width:35.7pt;height:12.4pt;z-index:251660288" o:connectortype="straight" strokecolor="red" strokeweight="3pt">
-            <v:stroke endarrow="block"/>
-            <v:shadow type="perspective" color="#823b0b [1605]" opacity=".5" offset="1pt" offset2="-1pt"/>
-          </v:shape>
-        </w:pict>
-      </w:r>
-      <w:r>
-        <w:rPr>
-          <w:noProof/>
-        </w:rPr>
         <w:drawing>
-          <wp:anchor distT="0" distB="0" distL="114300" distR="114300" simplePos="0" relativeHeight="251629056" behindDoc="0" locked="0" layoutInCell="1" allowOverlap="1" wp14:anchorId="712A1DE7" wp14:editId="6086B5EA">
+          <wp:anchor distT="0" distB="0" distL="114300" distR="114300" simplePos="0" relativeHeight="251615744" behindDoc="0" locked="0" layoutInCell="1" allowOverlap="1" wp14:anchorId="712A1DE7" wp14:editId="6086B5EA">
             <wp:simplePos x="0" y="0"/>
             <wp:positionH relativeFrom="column">
               <wp:posOffset>4259277</wp:posOffset>
@@ -2465,10 +2657,37 @@
         <w:t>s</w:t>
       </w:r>
       <w:r>
-        <w:t xml:space="preserve">tema fue creado utilizando un sistema de clases creada por mi para el manejo de base de datos, actualmente en desarrollo buscando una forma de automatizar dicho proceso y aislar al usuario del uso de consultas SQL tal como lo hace un </w:t>
-      </w:r>
-      <w:r>
-        <w:t xml:space="preserve">ORM </w:t>
+        <w:t>tema fue creado utilizando un sistema de clases creada por mi para el manejo de base de datos</w:t>
+      </w:r>
+      <w:r>
+        <w:t xml:space="preserve"> </w:t>
+      </w:r>
+      <w:r>
+        <w:rPr>
+          <w:i/>
+          <w:iCs/>
+        </w:rPr>
+        <w:t>(</w:t>
+      </w:r>
+      <w:r>
+        <w:rPr>
+          <w:i/>
+          <w:iCs/>
+        </w:rPr>
+        <w:t>actualmente en desarrollo</w:t>
+      </w:r>
+      <w:r>
+        <w:rPr>
+          <w:i/>
+          <w:iCs/>
+        </w:rPr>
+        <w:t>)</w:t>
+      </w:r>
+      <w:r>
+        <w:t xml:space="preserve"> buscando una forma de automatizar dicho proceso y aislar al usuario del uso de consultas SQL</w:t>
+      </w:r>
+      <w:r>
+        <w:t>.</w:t>
       </w:r>
     </w:p>
     <w:p>
@@ -2476,315 +2695,121 @@
         <w:ind w:left="708"/>
       </w:pPr>
       <w:r>
-        <w:t xml:space="preserve">El archivo </w:t>
-      </w:r>
-      <w:proofErr w:type="spellStart"/>
-      <w:r>
-        <w:rPr>
-          <w:b/>
-          <w:bCs/>
-        </w:rPr>
-        <w:t>Mysql_inc.class.php</w:t>
-      </w:r>
-      <w:proofErr w:type="spellEnd"/>
-      <w:r>
-        <w:t xml:space="preserve"> contiene la clase principal que instancia las demás clases y permite su uso en </w:t>
-      </w:r>
-      <w:r>
-        <w:t>conjunto.</w:t>
-      </w:r>
-    </w:p>
-    <w:p>
-      <w:pPr>
-        <w:ind w:left="705"/>
-        <w:rPr>
-          <w:b/>
-          <w:bCs/>
-        </w:rPr>
-      </w:pPr>
-      <w:r>
-        <w:t xml:space="preserve">En este ejemplo la clase </w:t>
-      </w:r>
-      <w:proofErr w:type="spellStart"/>
-      <w:r>
-        <w:rPr>
-          <w:b/>
-          <w:bCs/>
-        </w:rPr>
-        <w:t>Mysql_user.class.php</w:t>
-      </w:r>
-      <w:proofErr w:type="spellEnd"/>
-      <w:r>
-        <w:t xml:space="preserve"> contiene todas las consultas relativas al uso de la table </w:t>
-      </w:r>
-      <w:proofErr w:type="spellStart"/>
-      <w:r>
-        <w:rPr>
-          <w:b/>
-          <w:bCs/>
-        </w:rPr>
-        <w:t>users</w:t>
-      </w:r>
-      <w:proofErr w:type="spellEnd"/>
-      <w:r>
-        <w:rPr>
-          <w:b/>
-          <w:bCs/>
-        </w:rPr>
-        <w:t xml:space="preserve">. </w:t>
-      </w:r>
-    </w:p>
-    <w:p>
-      <w:pPr>
-        <w:ind w:left="705"/>
-      </w:pPr>
-      <w:r>
-        <w:t>De esta misma forma se espera que se cree una clase para cada tabla</w:t>
-      </w:r>
-      <w:r>
-        <w:t xml:space="preserve"> si el sistema incorpora otras nuevas tablas.</w:t>
-      </w:r>
-    </w:p>
-    <w:p>
-      <w:pPr>
-        <w:ind w:left="708"/>
-        <w:rPr>
-          <w:b/>
-          <w:bCs/>
-        </w:rPr>
-      </w:pPr>
-    </w:p>
-    <w:p>
-      <w:pPr>
-        <w:ind w:left="708"/>
-        <w:rPr>
-          <w:b/>
-          <w:bCs/>
-        </w:rPr>
-      </w:pPr>
-    </w:p>
-    <w:p>
-      <w:pPr>
-        <w:ind w:left="708"/>
-        <w:rPr>
-          <w:b/>
-          <w:bCs/>
-        </w:rPr>
-      </w:pPr>
-    </w:p>
-    <w:p>
-      <w:pPr>
-        <w:ind w:left="708"/>
-        <w:rPr>
-          <w:b/>
-          <w:bCs/>
-        </w:rPr>
-      </w:pPr>
-    </w:p>
-    <w:p>
-      <w:pPr>
-        <w:ind w:left="708"/>
-        <w:rPr>
-          <w:b/>
-          <w:bCs/>
-        </w:rPr>
-      </w:pPr>
-    </w:p>
-    <w:p>
-      <w:pPr>
-        <w:ind w:left="708"/>
-        <w:rPr>
-          <w:b/>
-          <w:bCs/>
-        </w:rPr>
-      </w:pPr>
-      <w:r>
         <w:rPr>
           <w:noProof/>
         </w:rPr>
-        <w:lastRenderedPageBreak/>
-        <w:pict w14:anchorId="2B26B049">
-          <v:shape id="_x0000_s1033" type="#_x0000_t32" style="position:absolute;left:0;text-align:left;margin-left:336.75pt;margin-top:5.15pt;width:27.55pt;height:39.85pt;flip:y;z-index:251662336" o:connectortype="straight" strokecolor="red" strokeweight="3pt">
+        <w:pict w14:anchorId="7AD47E86">
+          <v:shape id="_x0000_s1031" type="#_x0000_t32" style="position:absolute;left:0;text-align:left;margin-left:318.35pt;margin-top:6.8pt;width:32.55pt;height:1.15pt;z-index:251660288" o:connectortype="straight" strokecolor="red" strokeweight="3pt">
             <v:stroke endarrow="block"/>
             <v:shadow type="perspective" color="#823b0b [1605]" opacity=".5" offset="1pt" offset2="-1pt"/>
           </v:shape>
         </w:pict>
       </w:r>
       <w:r>
+        <w:t xml:space="preserve">El archivo </w:t>
+      </w:r>
+      <w:proofErr w:type="spellStart"/>
+      <w:r>
+        <w:rPr>
+          <w:b/>
+          <w:bCs/>
+        </w:rPr>
+        <w:t>Mysql_inc.class.php</w:t>
+      </w:r>
+      <w:proofErr w:type="spellEnd"/>
+      <w:r>
+        <w:t xml:space="preserve"> contiene la clase principal que instancia las demás clases y permite su uso en </w:t>
+      </w:r>
+      <w:r>
+        <w:t>conjunto.</w:t>
+      </w:r>
+    </w:p>
+    <w:p>
+      <w:pPr>
+        <w:ind w:left="705"/>
+        <w:rPr>
+          <w:b/>
+          <w:bCs/>
+        </w:rPr>
+      </w:pPr>
+      <w:r>
+        <w:t xml:space="preserve">En este ejemplo la clase </w:t>
+      </w:r>
+      <w:proofErr w:type="spellStart"/>
+      <w:r>
+        <w:rPr>
+          <w:b/>
+          <w:bCs/>
+        </w:rPr>
+        <w:t>Mysql_user.class.php</w:t>
+      </w:r>
+      <w:proofErr w:type="spellEnd"/>
+      <w:r>
+        <w:t xml:space="preserve"> contiene todas las consultas relativas al uso de la table </w:t>
+      </w:r>
+      <w:proofErr w:type="spellStart"/>
+      <w:r>
+        <w:rPr>
+          <w:b/>
+          <w:bCs/>
+        </w:rPr>
+        <w:t>users</w:t>
+      </w:r>
+      <w:proofErr w:type="spellEnd"/>
+      <w:r>
+        <w:rPr>
+          <w:b/>
+          <w:bCs/>
+        </w:rPr>
+        <w:t xml:space="preserve">. </w:t>
+      </w:r>
+    </w:p>
+    <w:p>
+      <w:pPr>
+        <w:ind w:left="705"/>
+        <w:rPr>
+          <w:i/>
+          <w:iCs/>
+        </w:rPr>
+      </w:pPr>
+      <w:r>
+        <w:rPr>
+          <w:i/>
+          <w:iCs/>
+        </w:rPr>
+        <w:lastRenderedPageBreak/>
+        <w:t>De esta misma forma se espera que se cree una clase para cada tabla</w:t>
+      </w:r>
+      <w:r>
+        <w:rPr>
+          <w:i/>
+          <w:iCs/>
+        </w:rPr>
+        <w:t xml:space="preserve"> si el sistema incorpora otras nuevas tablas.</w:t>
+      </w:r>
+    </w:p>
+    <w:p>
+      <w:pPr>
+        <w:ind w:left="708"/>
+        <w:rPr>
+          <w:b/>
+          <w:bCs/>
+        </w:rPr>
+      </w:pPr>
+      <w:r>
         <w:rPr>
           <w:noProof/>
         </w:rPr>
         <w:drawing>
-          <wp:anchor distT="0" distB="0" distL="114300" distR="114300" simplePos="0" relativeHeight="251638272" behindDoc="0" locked="0" layoutInCell="1" allowOverlap="1" wp14:anchorId="1FD02421" wp14:editId="2AFDC314">
+          <wp:anchor distT="0" distB="0" distL="114300" distR="114300" simplePos="0" relativeHeight="251666944" behindDoc="0" locked="0" layoutInCell="1" allowOverlap="1" wp14:anchorId="06340E48" wp14:editId="3DBD8DFF">
             <wp:simplePos x="0" y="0"/>
             <wp:positionH relativeFrom="column">
-              <wp:posOffset>4527274</wp:posOffset>
+              <wp:posOffset>5138365</wp:posOffset>
             </wp:positionH>
             <wp:positionV relativeFrom="paragraph">
-              <wp:posOffset>8669</wp:posOffset>
+              <wp:posOffset>217281</wp:posOffset>
             </wp:positionV>
-            <wp:extent cx="1739900" cy="1167765"/>
-            <wp:effectExtent l="0" t="0" r="0" b="0"/>
-            <wp:wrapSquare wrapText="bothSides"/>
-            <wp:docPr id="1511961167" name="Imagen 1"/>
-            <wp:cNvGraphicFramePr>
-              <a:graphicFrameLocks xmlns:a="http://schemas.openxmlformats.org/drawingml/2006/main" noChangeAspect="1"/>
-            </wp:cNvGraphicFramePr>
-            <a:graphic xmlns:a="http://schemas.openxmlformats.org/drawingml/2006/main">
-              <a:graphicData uri="http://schemas.openxmlformats.org/drawingml/2006/picture">
-                <pic:pic xmlns:pic="http://schemas.openxmlformats.org/drawingml/2006/picture">
-                  <pic:nvPicPr>
-                    <pic:cNvPr id="1511961167" name=""/>
-                    <pic:cNvPicPr/>
-                  </pic:nvPicPr>
-                  <pic:blipFill>
-                    <a:blip r:embed="rId8">
-                      <a:extLst>
-                        <a:ext uri="{28A0092B-C50C-407E-A947-70E740481C1C}">
-                          <a14:useLocalDpi xmlns:a14="http://schemas.microsoft.com/office/drawing/2010/main" val="0"/>
-                        </a:ext>
-                      </a:extLst>
-                    </a:blip>
-                    <a:stretch>
-                      <a:fillRect/>
-                    </a:stretch>
-                  </pic:blipFill>
-                  <pic:spPr>
-                    <a:xfrm>
-                      <a:off x="0" y="0"/>
-                      <a:ext cx="1739900" cy="1167765"/>
-                    </a:xfrm>
-                    <a:prstGeom prst="rect">
-                      <a:avLst/>
-                    </a:prstGeom>
-                  </pic:spPr>
-                </pic:pic>
-              </a:graphicData>
-            </a:graphic>
-            <wp14:sizeRelH relativeFrom="page">
-              <wp14:pctWidth>0</wp14:pctWidth>
-            </wp14:sizeRelH>
-            <wp14:sizeRelV relativeFrom="page">
-              <wp14:pctHeight>0</wp14:pctHeight>
-            </wp14:sizeRelV>
-          </wp:anchor>
-        </w:drawing>
-      </w:r>
-      <w:r>
-        <w:rPr>
-          <w:b/>
-          <w:bCs/>
-        </w:rPr>
-        <w:t>Carpetas de secciones incluidas en el sistema:</w:t>
-      </w:r>
-    </w:p>
-    <w:p>
-      <w:pPr>
-        <w:ind w:left="705"/>
-        <w:rPr>
-          <w:noProof/>
-        </w:rPr>
-      </w:pPr>
-    </w:p>
-    <w:p>
-      <w:pPr>
-        <w:ind w:left="705"/>
-      </w:pPr>
-      <w:r>
-        <w:t xml:space="preserve">Dentro de la carpeta </w:t>
-      </w:r>
-      <w:proofErr w:type="spellStart"/>
-      <w:proofErr w:type="gramStart"/>
-      <w:r>
-        <w:rPr>
-          <w:b/>
-          <w:bCs/>
-        </w:rPr>
-        <w:t>Components</w:t>
-      </w:r>
-      <w:proofErr w:type="spellEnd"/>
-      <w:r>
-        <w:t xml:space="preserve"> ,</w:t>
-      </w:r>
-      <w:proofErr w:type="gramEnd"/>
-      <w:r>
-        <w:t xml:space="preserve"> en este caso se encuentran todas los </w:t>
-      </w:r>
-      <w:proofErr w:type="spellStart"/>
-      <w:r>
-        <w:t>php</w:t>
-      </w:r>
-      <w:proofErr w:type="spellEnd"/>
-      <w:r>
-        <w:t xml:space="preserve"> correspondiente a las funciones respectivas, como </w:t>
-      </w:r>
-      <w:r>
-        <w:rPr>
-          <w:b/>
-          <w:bCs/>
-        </w:rPr>
-        <w:t xml:space="preserve">registrar, modificar, </w:t>
-      </w:r>
-      <w:proofErr w:type="spellStart"/>
-      <w:r>
-        <w:rPr>
-          <w:b/>
-          <w:bCs/>
-        </w:rPr>
-        <w:t>logearse</w:t>
-      </w:r>
-      <w:proofErr w:type="spellEnd"/>
-      <w:r>
-        <w:rPr>
-          <w:b/>
-          <w:bCs/>
-        </w:rPr>
-        <w:t xml:space="preserve"> y borrar</w:t>
-      </w:r>
-      <w:r>
-        <w:rPr>
-          <w:b/>
-          <w:bCs/>
-        </w:rPr>
-        <w:t xml:space="preserve"> </w:t>
-      </w:r>
-      <w:r>
-        <w:t xml:space="preserve">cada una de estas secciones utiliza e incluye un archivo </w:t>
-      </w:r>
-    </w:p>
-    <w:p>
-      <w:pPr>
-        <w:ind w:left="705"/>
-        <w:rPr>
-          <w:b/>
-          <w:bCs/>
-        </w:rPr>
-      </w:pPr>
-      <w:r>
-        <w:rPr>
-          <w:noProof/>
-        </w:rPr>
-        <w:pict w14:anchorId="2B26B049">
-          <v:shape id="_x0000_s1032" type="#_x0000_t32" style="position:absolute;left:0;text-align:left;margin-left:400.55pt;margin-top:8.45pt;width:13.8pt;height:20.7pt;flip:y;z-index:251661312" o:connectortype="straight" strokecolor="red" strokeweight="3pt">
-            <v:stroke endarrow="block"/>
-            <v:shadow type="perspective" color="#823b0b [1605]" opacity=".5" offset="1pt" offset2="-1pt"/>
-          </v:shape>
-        </w:pict>
-      </w:r>
-      <w:r>
-        <w:rPr>
-          <w:noProof/>
-        </w:rPr>
-        <w:drawing>
-          <wp:anchor distT="0" distB="0" distL="114300" distR="114300" simplePos="0" relativeHeight="251653632" behindDoc="0" locked="0" layoutInCell="1" allowOverlap="1" wp14:anchorId="06340E48" wp14:editId="29A73DB3">
-            <wp:simplePos x="0" y="0"/>
-            <wp:positionH relativeFrom="column">
-              <wp:posOffset>5179336</wp:posOffset>
-            </wp:positionH>
-            <wp:positionV relativeFrom="paragraph">
-              <wp:posOffset>2705</wp:posOffset>
-            </wp:positionV>
-            <wp:extent cx="1079500" cy="1590040"/>
+            <wp:extent cx="1062990" cy="1565910"/>
             <wp:effectExtent l="0" t="0" r="0" b="0"/>
             <wp:wrapSquare wrapText="bothSides"/>
             <wp:docPr id="909505197" name="Imagen 1"/>
@@ -2799,7 +2824,7 @@
                     <pic:cNvPicPr/>
                   </pic:nvPicPr>
                   <pic:blipFill rotWithShape="1">
-                    <a:blip r:embed="rId9">
+                    <a:blip r:embed="rId8">
                       <a:extLst>
                         <a:ext uri="{28A0092B-C50C-407E-A947-70E740481C1C}">
                           <a14:useLocalDpi xmlns:a14="http://schemas.microsoft.com/office/drawing/2010/main" val="0"/>
@@ -2812,7 +2837,7 @@
                   <pic:spPr bwMode="auto">
                     <a:xfrm>
                       <a:off x="0" y="0"/>
-                      <a:ext cx="1079500" cy="1590040"/>
+                      <a:ext cx="1062990" cy="1565910"/>
                     </a:xfrm>
                     <a:prstGeom prst="rect">
                       <a:avLst/>
@@ -2838,11 +2863,205 @@
           </wp:anchor>
         </w:drawing>
       </w:r>
+      <w:r>
+        <w:rPr>
+          <w:noProof/>
+        </w:rPr>
+        <w:pict w14:anchorId="2B26B049">
+          <v:shape id="_x0000_s1033" type="#_x0000_t32" style="position:absolute;left:0;text-align:left;margin-left:183.7pt;margin-top:18.95pt;width:114.85pt;height:27.95pt;flip:y;z-index:251662336;mso-position-horizontal-relative:text;mso-position-vertical-relative:text" o:connectortype="straight" strokecolor="red" strokeweight="3pt">
+            <v:stroke endarrow="block"/>
+            <v:shadow type="perspective" color="#823b0b [1605]" opacity=".5" offset="1pt" offset2="-1pt"/>
+          </v:shape>
+        </w:pict>
+      </w:r>
+      <w:r>
+        <w:rPr>
+          <w:noProof/>
+        </w:rPr>
+        <w:drawing>
+          <wp:anchor distT="0" distB="0" distL="114300" distR="114300" simplePos="0" relativeHeight="251635200" behindDoc="0" locked="0" layoutInCell="1" allowOverlap="1" wp14:anchorId="1FD02421" wp14:editId="7BA6AE04">
+            <wp:simplePos x="0" y="0"/>
+            <wp:positionH relativeFrom="column">
+              <wp:posOffset>3684436</wp:posOffset>
+            </wp:positionH>
+            <wp:positionV relativeFrom="paragraph">
+              <wp:posOffset>1712</wp:posOffset>
+            </wp:positionV>
+            <wp:extent cx="1351280" cy="906780"/>
+            <wp:effectExtent l="0" t="0" r="0" b="0"/>
+            <wp:wrapSquare wrapText="bothSides"/>
+            <wp:docPr id="1511961167" name="Imagen 1"/>
+            <wp:cNvGraphicFramePr>
+              <a:graphicFrameLocks xmlns:a="http://schemas.openxmlformats.org/drawingml/2006/main" noChangeAspect="1"/>
+            </wp:cNvGraphicFramePr>
+            <a:graphic xmlns:a="http://schemas.openxmlformats.org/drawingml/2006/main">
+              <a:graphicData uri="http://schemas.openxmlformats.org/drawingml/2006/picture">
+                <pic:pic xmlns:pic="http://schemas.openxmlformats.org/drawingml/2006/picture">
+                  <pic:nvPicPr>
+                    <pic:cNvPr id="1511961167" name=""/>
+                    <pic:cNvPicPr/>
+                  </pic:nvPicPr>
+                  <pic:blipFill>
+                    <a:blip r:embed="rId9">
+                      <a:extLst>
+                        <a:ext uri="{28A0092B-C50C-407E-A947-70E740481C1C}">
+                          <a14:useLocalDpi xmlns:a14="http://schemas.microsoft.com/office/drawing/2010/main" val="0"/>
+                        </a:ext>
+                      </a:extLst>
+                    </a:blip>
+                    <a:stretch>
+                      <a:fillRect/>
+                    </a:stretch>
+                  </pic:blipFill>
+                  <pic:spPr>
+                    <a:xfrm>
+                      <a:off x="0" y="0"/>
+                      <a:ext cx="1351280" cy="906780"/>
+                    </a:xfrm>
+                    <a:prstGeom prst="rect">
+                      <a:avLst/>
+                    </a:prstGeom>
+                  </pic:spPr>
+                </pic:pic>
+              </a:graphicData>
+            </a:graphic>
+            <wp14:sizeRelH relativeFrom="page">
+              <wp14:pctWidth>0</wp14:pctWidth>
+            </wp14:sizeRelH>
+            <wp14:sizeRelV relativeFrom="page">
+              <wp14:pctHeight>0</wp14:pctHeight>
+            </wp14:sizeRelV>
+          </wp:anchor>
+        </w:drawing>
+      </w:r>
+      <w:r>
+        <w:rPr>
+          <w:b/>
+          <w:bCs/>
+        </w:rPr>
+        <w:t>Carpetas de secciones incluidas en el sistema:</w:t>
+      </w:r>
     </w:p>
     <w:p>
       <w:pPr>
         <w:ind w:left="705"/>
-      </w:pPr>
+        <w:rPr>
+          <w:noProof/>
+        </w:rPr>
+      </w:pPr>
+      <w:r>
+        <w:rPr>
+          <w:noProof/>
+        </w:rPr>
+        <w:pict w14:anchorId="2B26B049">
+          <v:shape id="_x0000_s1032" type="#_x0000_t32" style="position:absolute;left:0;text-align:left;margin-left:383.45pt;margin-top:5.95pt;width:24.6pt;height:63.25pt;flip:y;z-index:251661312" o:connectortype="straight" strokecolor="red" strokeweight="3pt">
+            <v:stroke endarrow="block"/>
+            <v:shadow type="perspective" color="#823b0b [1605]" opacity=".5" offset="1pt" offset2="-1pt"/>
+          </v:shape>
+        </w:pict>
+      </w:r>
+    </w:p>
+    <w:p>
+      <w:pPr>
+        <w:ind w:left="705"/>
+      </w:pPr>
+      <w:r>
+        <w:t xml:space="preserve">Dentro de la carpeta </w:t>
+      </w:r>
+      <w:proofErr w:type="spellStart"/>
+      <w:proofErr w:type="gramStart"/>
+      <w:r>
+        <w:rPr>
+          <w:b/>
+          <w:bCs/>
+        </w:rPr>
+        <w:t>Components</w:t>
+      </w:r>
+      <w:proofErr w:type="spellEnd"/>
+      <w:r>
+        <w:t xml:space="preserve"> ,</w:t>
+      </w:r>
+      <w:proofErr w:type="gramEnd"/>
+      <w:r>
+        <w:t xml:space="preserve"> en este caso se encuentran todas los </w:t>
+      </w:r>
+      <w:r>
+        <w:rPr>
+          <w:b/>
+          <w:bCs/>
+        </w:rPr>
+        <w:t>PHP</w:t>
+      </w:r>
+      <w:r>
+        <w:t xml:space="preserve"> correspondiente</w:t>
+      </w:r>
+      <w:r>
+        <w:t>s</w:t>
+      </w:r>
+      <w:r>
+        <w:t xml:space="preserve"> a las funciones respectivas</w:t>
+      </w:r>
+      <w:r>
+        <w:t xml:space="preserve"> a cada </w:t>
+      </w:r>
+      <w:proofErr w:type="spellStart"/>
+      <w:r>
+        <w:t>funcion</w:t>
+      </w:r>
+      <w:proofErr w:type="spellEnd"/>
+      <w:r>
+        <w:t xml:space="preserve">, como </w:t>
+      </w:r>
+      <w:r>
+        <w:rPr>
+          <w:b/>
+          <w:bCs/>
+        </w:rPr>
+        <w:t xml:space="preserve">registrar, modificar, </w:t>
+      </w:r>
+      <w:proofErr w:type="spellStart"/>
+      <w:r>
+        <w:rPr>
+          <w:b/>
+          <w:bCs/>
+        </w:rPr>
+        <w:t>logearse</w:t>
+      </w:r>
+      <w:proofErr w:type="spellEnd"/>
+      <w:r>
+        <w:rPr>
+          <w:b/>
+          <w:bCs/>
+        </w:rPr>
+        <w:t xml:space="preserve"> y borrar</w:t>
+      </w:r>
+      <w:r>
+        <w:rPr>
+          <w:b/>
+          <w:bCs/>
+        </w:rPr>
+        <w:t>.</w:t>
+      </w:r>
+      <w:r>
+        <w:rPr>
+          <w:b/>
+          <w:bCs/>
+        </w:rPr>
+        <w:t xml:space="preserve"> </w:t>
+      </w:r>
+      <w:r>
+        <w:rPr>
+          <w:b/>
+          <w:bCs/>
+        </w:rPr>
+        <w:t>C</w:t>
+      </w:r>
+      <w:r>
+        <w:t>ada una de estas secciones utiliza e incluye un archivo</w:t>
+      </w:r>
+      <w:r>
+        <w:t xml:space="preserve"> </w:t>
+      </w:r>
       <w:r>
         <w:rPr>
           <w:b/>
@@ -2864,13 +3083,17 @@
           <w:b/>
           <w:bCs/>
         </w:rPr>
-        <w:t xml:space="preserve">) </w:t>
-      </w:r>
-      <w:r>
-        <w:t>para cada una de estas secciones</w:t>
-      </w:r>
-      <w:r>
-        <w:t xml:space="preserve">, los mismos se encuentran en la carpeta </w:t>
+        <w:t>)</w:t>
+      </w:r>
+      <w:r>
+        <w:rPr>
+          <w:b/>
+          <w:bCs/>
+        </w:rPr>
+        <w:t xml:space="preserve">, </w:t>
+      </w:r>
+      <w:r>
+        <w:t xml:space="preserve">los mismos se encuentran en la carpeta </w:t>
       </w:r>
       <w:proofErr w:type="spellStart"/>
       <w:r>
@@ -2907,10 +3130,8 @@
         </w:rPr>
         <w:tab/>
       </w:r>
-    </w:p>
-    <w:p>
-      <w:pPr>
-        <w:ind w:left="709"/>
+      <w:proofErr w:type="spellStart"/>
+      <w:r>
         <w:rPr>
           <w:b/>
           <w:bCs/>
@@ -2918,8 +3139,9 @@
           <w:szCs w:val="32"/>
           <w:u w:val="single"/>
         </w:rPr>
-      </w:pPr>
-      <w:proofErr w:type="spellStart"/>
+        <w:t>Areas</w:t>
+      </w:r>
+      <w:proofErr w:type="spellEnd"/>
       <w:r>
         <w:rPr>
           <w:b/>
@@ -2928,17 +3150,6 @@
           <w:szCs w:val="32"/>
           <w:u w:val="single"/>
         </w:rPr>
-        <w:t>Areas</w:t>
-      </w:r>
-      <w:proofErr w:type="spellEnd"/>
-      <w:r>
-        <w:rPr>
-          <w:b/>
-          <w:bCs/>
-          <w:sz w:val="32"/>
-          <w:szCs w:val="32"/>
-          <w:u w:val="single"/>
-        </w:rPr>
         <w:t xml:space="preserve"> y secciones del sistema:</w:t>
       </w:r>
     </w:p>
@@ -2955,7 +3166,7 @@
           <w:noProof/>
         </w:rPr>
         <w:drawing>
-          <wp:anchor distT="0" distB="0" distL="114300" distR="114300" simplePos="0" relativeHeight="251668992" behindDoc="0" locked="0" layoutInCell="1" allowOverlap="1" wp14:anchorId="11E4DA72" wp14:editId="3916D052">
+          <wp:anchor distT="0" distB="0" distL="114300" distR="114300" simplePos="0" relativeHeight="251698688" behindDoc="0" locked="0" layoutInCell="1" allowOverlap="1" wp14:anchorId="11E4DA72" wp14:editId="3916D052">
             <wp:simplePos x="0" y="0"/>
             <wp:positionH relativeFrom="column">
               <wp:posOffset>4296742</wp:posOffset>
@@ -3135,7 +3346,7 @@
           <w:noProof/>
         </w:rPr>
         <w:drawing>
-          <wp:anchor distT="0" distB="0" distL="114300" distR="114300" simplePos="0" relativeHeight="251664896" behindDoc="0" locked="0" layoutInCell="1" allowOverlap="1" wp14:anchorId="48C71602" wp14:editId="06BA6DE6">
+          <wp:anchor distT="0" distB="0" distL="114300" distR="114300" simplePos="0" relativeHeight="251694592" behindDoc="0" locked="0" layoutInCell="1" allowOverlap="1" wp14:anchorId="48C71602" wp14:editId="06BA6DE6">
             <wp:simplePos x="0" y="0"/>
             <wp:positionH relativeFrom="column">
               <wp:posOffset>4366205</wp:posOffset>
@@ -3210,7 +3421,16 @@
         <w:ind w:left="709"/>
       </w:pPr>
       <w:r>
-        <w:t xml:space="preserve">La Pantalla consta de un menú que permite </w:t>
+        <w:t xml:space="preserve">El menú </w:t>
+      </w:r>
+      <w:r>
+        <w:t xml:space="preserve">consta de </w:t>
+      </w:r>
+      <w:r>
+        <w:t>opciones como</w:t>
+      </w:r>
+      <w:r>
+        <w:t xml:space="preserve"> </w:t>
       </w:r>
       <w:r>
         <w:rPr>
@@ -3234,7 +3454,13 @@
       </w:r>
       <w:proofErr w:type="spellEnd"/>
       <w:r>
-        <w:t xml:space="preserve"> en el sistema.</w:t>
+        <w:t xml:space="preserve"> </w:t>
+      </w:r>
+      <w:r>
+        <w:t xml:space="preserve">en ese momento </w:t>
+      </w:r>
+      <w:r>
+        <w:t>en el sistema.</w:t>
       </w:r>
     </w:p>
     <w:p>
@@ -3248,129 +3474,64 @@
     <w:p>
       <w:pPr>
         <w:ind w:left="709"/>
-      </w:pPr>
+        <w:rPr>
+          <w:b/>
+          <w:bCs/>
+        </w:rPr>
+      </w:pPr>
+      <w:r>
+        <w:rPr>
+          <w:b/>
+          <w:bCs/>
+        </w:rPr>
+        <w:t xml:space="preserve">Una vez </w:t>
+      </w:r>
+      <w:proofErr w:type="spellStart"/>
+      <w:r>
+        <w:rPr>
+          <w:b/>
+          <w:bCs/>
+        </w:rPr>
+        <w:t>logeado</w:t>
+      </w:r>
+      <w:proofErr w:type="spellEnd"/>
     </w:p>
     <w:p>
       <w:pPr>
         <w:ind w:left="709"/>
       </w:pPr>
+      <w:r>
+        <w:t xml:space="preserve">Una vez </w:t>
+      </w:r>
+      <w:proofErr w:type="spellStart"/>
+      <w:r>
+        <w:t>logeado</w:t>
+      </w:r>
+      <w:proofErr w:type="spellEnd"/>
+      <w:r>
+        <w:t xml:space="preserve"> el usuario satisfactoriamente se muestra un listado de los mismos en la página principal</w:t>
+      </w:r>
+      <w:r>
+        <w:t xml:space="preserve">. Por otro </w:t>
+      </w:r>
+      <w:proofErr w:type="gramStart"/>
+      <w:r>
+        <w:t>lado</w:t>
+      </w:r>
+      <w:proofErr w:type="gramEnd"/>
+      <w:r>
+        <w:t xml:space="preserve"> al listado de usuario se agregaron dos iconos, los cuales permiten editar(modificar) y borrar los mismos.</w:t>
+      </w:r>
     </w:p>
     <w:p>
       <w:pPr>
         <w:ind w:left="709"/>
       </w:pPr>
-    </w:p>
-    <w:p>
-      <w:pPr>
-        <w:ind w:left="709"/>
-      </w:pPr>
-    </w:p>
-    <w:p>
-      <w:pPr>
-        <w:ind w:left="709"/>
-      </w:pPr>
-    </w:p>
-    <w:p>
-      <w:pPr>
-        <w:ind w:left="709"/>
-      </w:pPr>
-    </w:p>
-    <w:p>
-      <w:pPr>
-        <w:ind w:left="709"/>
-      </w:pPr>
-    </w:p>
-    <w:p>
-      <w:pPr>
-        <w:ind w:left="709"/>
-      </w:pPr>
-    </w:p>
-    <w:p>
-      <w:pPr>
-        <w:ind w:left="709"/>
-      </w:pPr>
-    </w:p>
-    <w:p>
-      <w:pPr>
-        <w:ind w:left="709"/>
-      </w:pPr>
-    </w:p>
-    <w:p>
-      <w:pPr>
-        <w:ind w:left="709"/>
-      </w:pPr>
-    </w:p>
-    <w:p>
-      <w:pPr>
-        <w:ind w:left="709"/>
-      </w:pPr>
-    </w:p>
-    <w:p>
-      <w:pPr>
-        <w:ind w:left="709"/>
-      </w:pPr>
-    </w:p>
-    <w:p>
-      <w:pPr>
-        <w:ind w:left="709"/>
-        <w:rPr>
-          <w:b/>
-          <w:bCs/>
-        </w:rPr>
-      </w:pPr>
-      <w:r>
-        <w:rPr>
-          <w:b/>
-          <w:bCs/>
+      <w:r>
+        <w:rPr>
+          <w:noProof/>
         </w:rPr>
         <w:lastRenderedPageBreak/>
-        <w:t xml:space="preserve">Una vez </w:t>
-      </w:r>
-      <w:proofErr w:type="spellStart"/>
-      <w:r>
-        <w:rPr>
-          <w:b/>
-          <w:bCs/>
-        </w:rPr>
-        <w:t>logeado</w:t>
-      </w:r>
-      <w:proofErr w:type="spellEnd"/>
-    </w:p>
-    <w:p>
-      <w:pPr>
-        <w:ind w:left="709"/>
-      </w:pPr>
-      <w:r>
-        <w:t xml:space="preserve">Una vez </w:t>
-      </w:r>
-      <w:proofErr w:type="spellStart"/>
-      <w:r>
-        <w:t>logeado</w:t>
-      </w:r>
-      <w:proofErr w:type="spellEnd"/>
-      <w:r>
-        <w:t xml:space="preserve"> el usuario satisfactoriamente se muestra un listado de los mismos en la página principal</w:t>
-      </w:r>
-      <w:r>
-        <w:t xml:space="preserve">. Por otro </w:t>
-      </w:r>
-      <w:proofErr w:type="gramStart"/>
-      <w:r>
-        <w:t>lado</w:t>
-      </w:r>
-      <w:proofErr w:type="gramEnd"/>
-      <w:r>
-        <w:t xml:space="preserve"> al listado de usuario se agregaron dos iconos, los cuales permiten editar(modificar) y borrar los mismos.</w:t>
-      </w:r>
-    </w:p>
-    <w:p>
-      <w:pPr>
-        <w:ind w:left="709"/>
-      </w:pPr>
-      <w:r>
-        <w:rPr>
-          <w:noProof/>
-        </w:rPr>
         <w:pict w14:anchorId="18D49C20">
           <v:shape id="_x0000_s1040" type="#_x0000_t32" style="position:absolute;left:0;text-align:left;margin-left:323.35pt;margin-top:124.35pt;width:45.05pt;height:1.85pt;flip:x;z-index:251667456" o:connectortype="straight" strokecolor="red" strokeweight="3pt">
             <v:stroke endarrow="block"/>
@@ -3494,7 +3655,7 @@
         </w:rPr>
         <w:sectPr>
           <w:pgSz w:w="11906" w:h="16838" w:code="9"/>
-          <w:pgMar w:top="567" w:right="1134" w:bottom="567" w:left="1134" w:header="709" w:footer="709" w:gutter="0"/>
+          <w:pgMar w:top="1134" w:right="1134" w:bottom="1134" w:left="1134" w:header="709" w:footer="709" w:gutter="0"/>
           <w:cols w:space="708"/>
           <w:docGrid w:linePitch="360"/>
         </w:sectPr>
@@ -3507,6 +3668,14 @@
           <w:bCs/>
         </w:rPr>
       </w:pPr>
+    </w:p>
+    <w:p>
+      <w:pPr>
+        <w:rPr>
+          <w:b/>
+          <w:bCs/>
+        </w:rPr>
+      </w:pPr>
       <w:r>
         <w:rPr>
           <w:b/>
@@ -3526,7 +3695,7 @@
           <w:noProof/>
         </w:rPr>
         <w:drawing>
-          <wp:inline distT="0" distB="0" distL="0" distR="0" wp14:anchorId="4FD22F07" wp14:editId="5B513882">
+          <wp:inline distT="0" distB="0" distL="0" distR="0" wp14:anchorId="4FD22F07" wp14:editId="429744DB">
             <wp:extent cx="2766695" cy="2305685"/>
             <wp:effectExtent l="0" t="0" r="0" b="0"/>
             <wp:docPr id="1754692977" name="Imagen 1"/>
@@ -3570,7 +3739,16 @@
     </w:p>
     <w:p>
       <w:pPr>
-        <w:ind w:left="142" w:firstLine="284"/>
+        <w:ind w:left="142"/>
+        <w:rPr>
+          <w:b/>
+          <w:bCs/>
+        </w:rPr>
+      </w:pPr>
+    </w:p>
+    <w:p>
+      <w:pPr>
+        <w:ind w:left="142"/>
         <w:rPr>
           <w:b/>
           <w:bCs/>
@@ -3586,7 +3764,7 @@
     </w:p>
     <w:p>
       <w:pPr>
-        <w:ind w:left="142" w:firstLine="284"/>
+        <w:ind w:left="142"/>
       </w:pPr>
       <w:r>
         <w:t>Esta opción permite borrar al usuario seleccionado, previamente como confirmación y seguridad pide al usuario seleccionado que ingrese nuevamente su contraseña dos veces</w:t>
@@ -3664,7 +3842,7 @@
     <w:sectPr>
       <w:type w:val="continuous"/>
       <w:pgSz w:w="11906" w:h="16838" w:code="9"/>
-      <w:pgMar w:top="567" w:right="1134" w:bottom="567" w:left="1134" w:header="709" w:footer="709" w:gutter="0"/>
+      <w:pgMar w:top="1134" w:right="1134" w:bottom="1134" w:left="1134" w:header="709" w:footer="709" w:gutter="0"/>
       <w:cols w:space="708"/>
       <w:docGrid w:linePitch="360"/>
     </w:sectPr>

</xml_diff>